<commit_message>
grammarly updated is done.
</commit_message>
<xml_diff>
--- a/presentation/Speech script.docx
+++ b/presentation/Speech script.docx
@@ -1,6 +1,6 @@
 
 <file path=word/document.xml><?xml version="1.0" encoding="utf-8"?>
-<w:document xmlns:wpc="http://schemas.microsoft.com/office/word/2010/wordprocessingCanvas" xmlns:mo="http://schemas.microsoft.com/office/mac/office/2008/main" xmlns:mc="http://schemas.openxmlformats.org/markup-compatibility/2006" xmlns:mv="urn:schemas-microsoft-com:mac:vml" xmlns:o="urn:schemas-microsoft-com:office:office" xmlns:r="http://schemas.openxmlformats.org/officeDocument/2006/relationships" xmlns:m="http://schemas.openxmlformats.org/officeDocument/2006/math" xmlns:v="urn:schemas-microsoft-com:vml" xmlns:wp14="http://schemas.microsoft.com/office/word/2010/wordprocessingDrawing" xmlns:wp="http://schemas.openxmlformats.org/drawingml/2006/wordprocessingDrawing" xmlns:w10="urn:schemas-microsoft-com:office:word" xmlns:w="http://schemas.openxmlformats.org/wordprocessingml/2006/main" xmlns:w14="http://schemas.microsoft.com/office/word/2010/wordml" xmlns:wpg="http://schemas.microsoft.com/office/word/2010/wordprocessingGroup" xmlns:wpi="http://schemas.microsoft.com/office/word/2010/wordprocessingInk" xmlns:wne="http://schemas.microsoft.com/office/word/2006/wordml" xmlns:wps="http://schemas.microsoft.com/office/word/2010/wordprocessingShape" mc:Ignorable="w14 wp14">
+<w:document xmlns:wpc="http://schemas.microsoft.com/office/word/2010/wordprocessingCanvas" xmlns:mc="http://schemas.openxmlformats.org/markup-compatibility/2006" xmlns:o="urn:schemas-microsoft-com:office:office" xmlns:r="http://schemas.openxmlformats.org/officeDocument/2006/relationships" xmlns:m="http://schemas.openxmlformats.org/officeDocument/2006/math" xmlns:v="urn:schemas-microsoft-com:vml" xmlns:wp14="http://schemas.microsoft.com/office/word/2010/wordprocessingDrawing" xmlns:wp="http://schemas.openxmlformats.org/drawingml/2006/wordprocessingDrawing" xmlns:w10="urn:schemas-microsoft-com:office:word" xmlns:w="http://schemas.openxmlformats.org/wordprocessingml/2006/main" xmlns:w14="http://schemas.microsoft.com/office/word/2010/wordml" xmlns:w15="http://schemas.microsoft.com/office/word/2012/wordml" xmlns:wpg="http://schemas.microsoft.com/office/word/2010/wordprocessingGroup" xmlns:wpi="http://schemas.microsoft.com/office/word/2010/wordprocessingInk" xmlns:wne="http://schemas.microsoft.com/office/word/2006/wordml" xmlns:wps="http://schemas.microsoft.com/office/word/2010/wordprocessingShape" mc:Ignorable="w14 w15 wp14">
   <w:body>
     <w:p>
       <w:pPr>
@@ -55,7 +55,16 @@
         <w:t xml:space="preserve"> </w:t>
       </w:r>
       <w:r>
-        <w:t>examples of storage. Silos (sailou) for agricultural (</w:t>
+        <w:t>examples of storage. Silos (</w:t>
+      </w:r>
+      <w:r>
+        <w:rPr>
+          <w:noProof/>
+        </w:rPr>
+        <w:t>sailou</w:t>
+      </w:r>
+      <w:r>
+        <w:t>) for agricultural (</w:t>
       </w:r>
       <w:r>
         <w:rPr>
@@ -133,6 +142,7 @@
       </w:r>
       <w:r>
         <w:rPr>
+          <w:noProof/>
           <w:lang w:eastAsia="zh-CN"/>
         </w:rPr>
         <w:t>important</w:t>
@@ -145,7 +155,22 @@
         <w:t xml:space="preserve"> to the value of storage. </w:t>
       </w:r>
       <w:r>
-        <w:t>Here is the plot of production and consumption of Natural gas from Jan 2001 to Aug 2014</w:t>
+        <w:t xml:space="preserve">Here is the plot of production and consumption of Natural </w:t>
+      </w:r>
+      <w:r>
+        <w:rPr>
+          <w:noProof/>
+        </w:rPr>
+        <w:t>G</w:t>
+      </w:r>
+      <w:r>
+        <w:rPr>
+          <w:noProof/>
+        </w:rPr>
+        <w:t>as</w:t>
+      </w:r>
+      <w:r>
+        <w:t xml:space="preserve"> from Jan 2001 to Aug 2014</w:t>
       </w:r>
       <w:r>
         <w:t>.</w:t>
@@ -179,7 +204,16 @@
         <w:t>Demand</w:t>
       </w:r>
       <w:r>
-        <w:t xml:space="preserve"> peaks in winters because natural gas is used for heating. </w:t>
+        <w:t xml:space="preserve"> peaks in winters because natural gas </w:t>
+      </w:r>
+      <w:r>
+        <w:rPr>
+          <w:noProof/>
+        </w:rPr>
+        <w:t>is used</w:t>
+      </w:r>
+      <w:r>
+        <w:t xml:space="preserve"> for heating. </w:t>
       </w:r>
       <w:r>
         <w:t>Intuitively, the price should be high in winters and low in summers.</w:t>
@@ -196,10 +230,19 @@
         </w:rPr>
       </w:pPr>
       <w:r>
-        <w:t xml:space="preserve">This intuition is actually right. Here is the plot of future prices of </w:t>
-      </w:r>
-      <w:r>
-        <w:t xml:space="preserve">natural gas. You can see </w:t>
+        <w:t xml:space="preserve">This intuition is right. Here is the plot of future prices of </w:t>
+      </w:r>
+      <w:r>
+        <w:t xml:space="preserve">natural gas. </w:t>
+      </w:r>
+      <w:r>
+        <w:rPr>
+          <w:noProof/>
+        </w:rPr>
+        <w:t>You</w:t>
+      </w:r>
+      <w:r>
+        <w:t xml:space="preserve"> can see </w:t>
       </w:r>
       <w:r>
         <w:rPr>
@@ -212,13 +255,37 @@
         <w:t>clear</w:t>
       </w:r>
       <w:r>
-        <w:t xml:space="preserve"> seasonality in the price. Th</w:t>
-      </w:r>
-      <w:r>
+        <w:t xml:space="preserve"> seasonality in the price. </w:t>
+      </w:r>
+      <w:r>
+        <w:rPr>
+          <w:noProof/>
+        </w:rPr>
+        <w:t>Th</w:t>
+      </w:r>
+      <w:r>
+        <w:rPr>
+          <w:noProof/>
+        </w:rPr>
         <w:t>is gives</w:t>
       </w:r>
       <w:r>
-        <w:t xml:space="preserve"> an incentive to store natural gas in the summer </w:t>
+        <w:t xml:space="preserve"> </w:t>
+      </w:r>
+      <w:r>
+        <w:rPr>
+          <w:noProof/>
+        </w:rPr>
+        <w:t>the</w:t>
+      </w:r>
+      <w:r>
+        <w:rPr>
+          <w:noProof/>
+        </w:rPr>
+        <w:t xml:space="preserve"> incentive</w:t>
+      </w:r>
+      <w:r>
+        <w:t xml:space="preserve"> to store natural gas in the summer </w:t>
       </w:r>
       <w:r>
         <w:t>and sell it</w:t>
@@ -258,7 +325,44 @@
           <w:rFonts w:hint="eastAsia"/>
           <w:lang w:eastAsia="zh-CN"/>
         </w:rPr>
-        <w:t xml:space="preserve"> This will eliminate the mismatch between supply and demand. The price will be flat. There will be no value of storage at all. Therefore the transaction cost is essential to the value of storage. </w:t>
+        <w:t xml:space="preserve"> </w:t>
+      </w:r>
+      <w:r>
+        <w:rPr>
+          <w:rFonts w:hint="eastAsia"/>
+          <w:noProof/>
+          <w:lang w:eastAsia="zh-CN"/>
+        </w:rPr>
+        <w:t>This will</w:t>
+      </w:r>
+      <w:r>
+        <w:rPr>
+          <w:rFonts w:hint="eastAsia"/>
+          <w:lang w:eastAsia="zh-CN"/>
+        </w:rPr>
+        <w:t xml:space="preserve"> eliminate the mismatch between supply and demand. The price will be flat. There will be no value of storage at all. </w:t>
+      </w:r>
+      <w:r>
+        <w:rPr>
+          <w:rFonts w:hint="eastAsia"/>
+          <w:noProof/>
+          <w:lang w:eastAsia="zh-CN"/>
+        </w:rPr>
+        <w:t>Therefore</w:t>
+      </w:r>
+      <w:r>
+        <w:rPr>
+          <w:noProof/>
+          <w:lang w:eastAsia="zh-CN"/>
+        </w:rPr>
+        <w:t>,</w:t>
+      </w:r>
+      <w:r>
+        <w:rPr>
+          <w:rFonts w:hint="eastAsia"/>
+          <w:lang w:eastAsia="zh-CN"/>
+        </w:rPr>
+        <w:t xml:space="preserve"> the transaction cost is essential to the value of storage. </w:t>
       </w:r>
       <w:r>
         <w:rPr>
@@ -272,20 +376,37 @@
           <w:rFonts w:hint="eastAsia"/>
           <w:lang w:eastAsia="zh-CN"/>
         </w:rPr>
-        <w:t>transaction cost shouldn</w:t>
-      </w:r>
-      <w:r>
-        <w:rPr>
-          <w:lang w:eastAsia="zh-CN"/>
-        </w:rPr>
-        <w:t>’</w:t>
-      </w:r>
-      <w:r>
-        <w:rPr>
-          <w:rFonts w:hint="eastAsia"/>
-          <w:lang w:eastAsia="zh-CN"/>
-        </w:rPr>
-        <w:t xml:space="preserve">t be constant. </w:t>
+        <w:t xml:space="preserve">transaction cost </w:t>
+      </w:r>
+      <w:r>
+        <w:rPr>
+          <w:rFonts w:hint="eastAsia"/>
+          <w:noProof/>
+          <w:lang w:eastAsia="zh-CN"/>
+        </w:rPr>
+        <w:t>should</w:t>
+      </w:r>
+      <w:r>
+        <w:rPr>
+          <w:noProof/>
+          <w:lang w:eastAsia="zh-CN"/>
+        </w:rPr>
+        <w:t xml:space="preserve"> no</w:t>
+      </w:r>
+      <w:r>
+        <w:rPr>
+          <w:rFonts w:hint="eastAsia"/>
+          <w:noProof/>
+          <w:lang w:eastAsia="zh-CN"/>
+        </w:rPr>
+        <w:t>t</w:t>
+      </w:r>
+      <w:r>
+        <w:rPr>
+          <w:rFonts w:hint="eastAsia"/>
+          <w:lang w:eastAsia="zh-CN"/>
+        </w:rPr>
+        <w:t xml:space="preserve"> be constant. </w:t>
       </w:r>
       <w:r>
         <w:rPr>
@@ -340,7 +461,22 @@
           <w:rFonts w:hint="eastAsia"/>
           <w:lang w:eastAsia="zh-CN"/>
         </w:rPr>
-        <w:t xml:space="preserve"> which means the higher transaction cost</w:t>
+        <w:t xml:space="preserve"> which means the </w:t>
+      </w:r>
+      <w:r>
+        <w:rPr>
+          <w:rFonts w:hint="eastAsia"/>
+          <w:noProof/>
+          <w:lang w:eastAsia="zh-CN"/>
+        </w:rPr>
+        <w:t>higher</w:t>
+      </w:r>
+      <w:r>
+        <w:rPr>
+          <w:rFonts w:hint="eastAsia"/>
+          <w:lang w:eastAsia="zh-CN"/>
+        </w:rPr>
+        <w:t xml:space="preserve"> transaction cost</w:t>
       </w:r>
       <w:r>
         <w:rPr>
@@ -408,9 +544,17 @@
       <w:r>
         <w:rPr>
           <w:rFonts w:hint="eastAsia"/>
-          <w:lang w:eastAsia="zh-CN"/>
-        </w:rPr>
-        <w:t xml:space="preserve">This is the motivation why we consider the </w:t>
+          <w:noProof/>
+          <w:lang w:eastAsia="zh-CN"/>
+        </w:rPr>
+        <w:t>This is</w:t>
+      </w:r>
+      <w:r>
+        <w:rPr>
+          <w:rFonts w:hint="eastAsia"/>
+          <w:lang w:eastAsia="zh-CN"/>
+        </w:rPr>
+        <w:t xml:space="preserve"> the motivation why we consider the </w:t>
       </w:r>
       <w:r>
         <w:rPr>
@@ -543,17 +687,30 @@
         <w:t xml:space="preserve">It </w:t>
       </w:r>
       <w:r>
-        <w:t xml:space="preserve">can be </w:t>
-      </w:r>
-      <w:r>
-        <w:rPr>
-          <w:rFonts w:hint="eastAsia"/>
+        <w:t xml:space="preserve">can </w:t>
+      </w:r>
+      <w:r>
+        <w:rPr>
+          <w:noProof/>
+        </w:rPr>
+        <w:t xml:space="preserve">be </w:t>
+      </w:r>
+      <w:r>
+        <w:rPr>
+          <w:rFonts w:hint="eastAsia"/>
+          <w:noProof/>
           <w:lang w:eastAsia="zh-CN"/>
         </w:rPr>
         <w:t xml:space="preserve">further </w:t>
       </w:r>
       <w:r>
-        <w:t xml:space="preserve">transferred into solving </w:t>
+        <w:rPr>
+          <w:noProof/>
+        </w:rPr>
+        <w:t>transferred</w:t>
+      </w:r>
+      <w:r>
+        <w:t xml:space="preserve"> into solving </w:t>
       </w:r>
       <w:r>
         <w:t>a</w:t>
@@ -568,7 +725,13 @@
         <w:t xml:space="preserve">HJB equation. </w:t>
       </w:r>
       <w:r>
-        <w:t>HJB equation is a free boundary problem</w:t>
+        <w:t xml:space="preserve">HJB equation is a free boundary </w:t>
+      </w:r>
+      <w:r>
+        <w:rPr>
+          <w:noProof/>
+        </w:rPr>
+        <w:t>problem</w:t>
       </w:r>
       <w:r>
         <w:t>,</w:t>
@@ -617,19 +780,73 @@
         <w:rPr>
           <w:lang w:eastAsia="zh-CN"/>
         </w:rPr>
-        <w:t xml:space="preserve"> We want to generalize it to 2 dimensions in order to fit our problem because here we have </w:t>
-      </w:r>
-      <w:r>
-        <w:rPr>
-          <w:lang w:eastAsia="zh-CN"/>
-        </w:rPr>
-        <w:t xml:space="preserve">two dimensions, price and storage level. </w:t>
-      </w:r>
-      <w:r>
-        <w:rPr>
-          <w:lang w:eastAsia="zh-CN"/>
-        </w:rPr>
-        <w:t xml:space="preserve">It’s not trivial. </w:t>
+        <w:t xml:space="preserve"> We want to generalize it to 2 dimensions </w:t>
+      </w:r>
+      <w:r>
+        <w:rPr>
+          <w:noProof/>
+          <w:lang w:eastAsia="zh-CN"/>
+        </w:rPr>
+        <w:t>to</w:t>
+      </w:r>
+      <w:r>
+        <w:rPr>
+          <w:lang w:eastAsia="zh-CN"/>
+        </w:rPr>
+        <w:t xml:space="preserve"> fit our problem because here we have </w:t>
+      </w:r>
+      <w:r>
+        <w:rPr>
+          <w:lang w:eastAsia="zh-CN"/>
+        </w:rPr>
+        <w:t xml:space="preserve">two dimensions, </w:t>
+      </w:r>
+      <w:r>
+        <w:rPr>
+          <w:noProof/>
+          <w:lang w:eastAsia="zh-CN"/>
+        </w:rPr>
+        <w:t>price</w:t>
+      </w:r>
+      <w:r>
+        <w:rPr>
+          <w:noProof/>
+          <w:lang w:eastAsia="zh-CN"/>
+        </w:rPr>
+        <w:t>,</w:t>
+      </w:r>
+      <w:r>
+        <w:rPr>
+          <w:lang w:eastAsia="zh-CN"/>
+        </w:rPr>
+        <w:t xml:space="preserve"> and storage level. </w:t>
+      </w:r>
+      <w:r>
+        <w:rPr>
+          <w:noProof/>
+          <w:lang w:eastAsia="zh-CN"/>
+        </w:rPr>
+        <w:t>It</w:t>
+      </w:r>
+      <w:r>
+        <w:rPr>
+          <w:noProof/>
+          <w:lang w:eastAsia="zh-CN"/>
+        </w:rPr>
+        <w:t xml:space="preserve"> i</w:t>
+      </w:r>
+      <w:r>
+        <w:rPr>
+          <w:noProof/>
+          <w:lang w:eastAsia="zh-CN"/>
+        </w:rPr>
+        <w:t>s</w:t>
+      </w:r>
+      <w:r>
+        <w:rPr>
+          <w:lang w:eastAsia="zh-CN"/>
+        </w:rPr>
+        <w:t xml:space="preserve"> not trivial. </w:t>
       </w:r>
       <w:r>
         <w:rPr>
@@ -661,10 +878,32 @@
       </w:r>
       <w:r>
         <w:rPr>
-          <w:rFonts w:hint="eastAsia"/>
-          <w:lang w:eastAsia="zh-CN"/>
-        </w:rPr>
-        <w:t xml:space="preserve">2 dimensions into lots of 1 dimension, we need to decide which direction should be chosen. Is it horizontal or vertical? How about </w:t>
+          <w:noProof/>
+          <w:lang w:eastAsia="zh-CN"/>
+        </w:rPr>
+        <w:t>two</w:t>
+      </w:r>
+      <w:r>
+        <w:rPr>
+          <w:rFonts w:hint="eastAsia"/>
+          <w:lang w:eastAsia="zh-CN"/>
+        </w:rPr>
+        <w:t xml:space="preserve"> dimensions into lots of 1 dimension, we need to decide which direction should </w:t>
+      </w:r>
+      <w:r>
+        <w:rPr>
+          <w:rFonts w:hint="eastAsia"/>
+          <w:noProof/>
+          <w:lang w:eastAsia="zh-CN"/>
+        </w:rPr>
+        <w:t>be chosen</w:t>
+      </w:r>
+      <w:r>
+        <w:rPr>
+          <w:rFonts w:hint="eastAsia"/>
+          <w:lang w:eastAsia="zh-CN"/>
+        </w:rPr>
+        <w:t xml:space="preserve">. Is it horizontal or vertical? How about </w:t>
       </w:r>
       <w:r>
         <w:rPr>
@@ -688,9 +927,16 @@
       </w:r>
       <w:r>
         <w:rPr>
-          <w:lang w:eastAsia="zh-CN"/>
-        </w:rPr>
-        <w:t>A major contribution of this paper is developing the 2-dimensional moving boundary method.</w:t>
+          <w:noProof/>
+          <w:lang w:eastAsia="zh-CN"/>
+        </w:rPr>
+        <w:t>A major contribution of</w:t>
+      </w:r>
+      <w:r>
+        <w:rPr>
+          <w:lang w:eastAsia="zh-CN"/>
+        </w:rPr>
+        <w:t xml:space="preserve"> this paper is developing the 2-dimensional moving boundary method.</w:t>
       </w:r>
     </w:p>
     <w:p>
@@ -822,7 +1068,16 @@
         <w:t xml:space="preserve">and </w:t>
       </w:r>
       <w:r>
-        <w:t xml:space="preserve">the amount in </w:t>
+        <w:t xml:space="preserve">the amount </w:t>
+      </w:r>
+      <w:r>
+        <w:rPr>
+          <w:noProof/>
+        </w:rPr>
+        <w:t>in</w:t>
+      </w:r>
+      <w:r>
+        <w:t xml:space="preserve"> </w:t>
       </w:r>
       <w:r>
         <w:t>storage</w:t>
@@ -866,7 +1121,16 @@
         <w:t>Use dynamic programm</w:t>
       </w:r>
       <w:r>
-        <w:t>ing principal and Ito’s formula.</w:t>
+        <w:t xml:space="preserve">ing </w:t>
+      </w:r>
+      <w:r>
+        <w:rPr>
+          <w:noProof/>
+        </w:rPr>
+        <w:t>principal</w:t>
+      </w:r>
+      <w:r>
+        <w:t xml:space="preserve"> and Ito’s formula.</w:t>
       </w:r>
       <w:r>
         <w:t xml:space="preserve"> </w:t>
@@ -902,16 +1166,28 @@
     <w:p/>
     <w:p>
       <w:r>
-        <w:t xml:space="preserve">I would like to talk more about HJB equation because the intuition of moving boundary method depends </w:t>
-      </w:r>
-      <w:r>
-        <w:t>heavil</w:t>
-      </w:r>
-      <w:r>
-        <w:t xml:space="preserve">y </w:t>
-      </w:r>
-      <w:r>
-        <w:t>on it.</w:t>
+        <w:t xml:space="preserve">I would like to talk more about HJB equation because the intuition of moving boundary method </w:t>
+      </w:r>
+      <w:r>
+        <w:rPr>
+          <w:noProof/>
+        </w:rPr>
+        <w:t>is highly dependent</w:t>
+      </w:r>
+      <w:r>
+        <w:rPr>
+          <w:noProof/>
+        </w:rPr>
+        <w:t xml:space="preserve"> </w:t>
+      </w:r>
+      <w:r>
+        <w:rPr>
+          <w:noProof/>
+        </w:rPr>
+        <w:t>on</w:t>
+      </w:r>
+      <w:r>
+        <w:t xml:space="preserve"> it.</w:t>
       </w:r>
       <w:r>
         <w:t xml:space="preserve"> Assume the value function is known and </w:t>
@@ -1035,7 +1311,22 @@
           <w:rFonts w:hint="eastAsia"/>
           <w:lang w:eastAsia="zh-CN"/>
         </w:rPr>
-        <w:t>, it is a fixed boundary problem.</w:t>
+        <w:t xml:space="preserve">, it is a fixed boundary </w:t>
+      </w:r>
+      <w:r>
+        <w:rPr>
+          <w:rFonts w:hint="eastAsia"/>
+          <w:noProof/>
+          <w:lang w:eastAsia="zh-CN"/>
+        </w:rPr>
+        <w:t>problem</w:t>
+      </w:r>
+      <w:r>
+        <w:rPr>
+          <w:rFonts w:hint="eastAsia"/>
+          <w:lang w:eastAsia="zh-CN"/>
+        </w:rPr>
+        <w:t>.</w:t>
       </w:r>
       <w:r>
         <w:rPr>
@@ -1154,7 +1445,22 @@
           <w:rFonts w:hint="eastAsia"/>
           <w:lang w:eastAsia="zh-CN"/>
         </w:rPr>
-        <w:t xml:space="preserve">When there is no transaction cost at all, it is obviously true. In case that the transaction cost is non-zero, because transaction cost is bounded, when the price is high, the cost is </w:t>
+        <w:t xml:space="preserve">When there is no transaction cost at all, it is obviously true. In case that the </w:t>
+      </w:r>
+      <w:r>
+        <w:rPr>
+          <w:rFonts w:hint="eastAsia"/>
+          <w:noProof/>
+          <w:lang w:eastAsia="zh-CN"/>
+        </w:rPr>
+        <w:t>transaction</w:t>
+      </w:r>
+      <w:r>
+        <w:rPr>
+          <w:rFonts w:hint="eastAsia"/>
+          <w:lang w:eastAsia="zh-CN"/>
+        </w:rPr>
+        <w:t xml:space="preserve"> cost is non-zero, because transaction cost is bounded, when the price is high, the cost is </w:t>
       </w:r>
       <w:r>
         <w:rPr>
@@ -1176,6 +1482,7 @@
           <w:sz w:val="30"/>
           <w:szCs w:val="30"/>
         </w:rPr>
+        <w:lastRenderedPageBreak/>
         <w:t>/'nɛɡlɪdʒəbl/</w:t>
       </w:r>
       <w:r>
@@ -1207,7 +1514,16 @@
         <w:t>initial guess</w:t>
       </w:r>
       <w:r>
-        <w:t xml:space="preserve"> will be selling at a high price and doing nothing else where.</w:t>
+        <w:t xml:space="preserve"> will be selling at a high price and doing nothing </w:t>
+      </w:r>
+      <w:r>
+        <w:rPr>
+          <w:noProof/>
+        </w:rPr>
+        <w:t>else where</w:t>
+      </w:r>
+      <w:r>
+        <w:t>.</w:t>
       </w:r>
     </w:p>
     <w:p>
@@ -1238,9 +1554,46 @@
       <w:r>
         <w:rPr>
           <w:rFonts w:hint="eastAsia"/>
-          <w:lang w:eastAsia="zh-CN"/>
-        </w:rPr>
-        <w:t xml:space="preserve">This is very important for implementing moving boundary method. As I mentioned before, moving boundary method turns solving a free boundary problem into solving a sequence of fixed boundary problems. As long as solving fixed boundary problem </w:t>
+          <w:noProof/>
+          <w:lang w:eastAsia="zh-CN"/>
+        </w:rPr>
+        <w:t>This is</w:t>
+      </w:r>
+      <w:r>
+        <w:rPr>
+          <w:rFonts w:hint="eastAsia"/>
+          <w:lang w:eastAsia="zh-CN"/>
+        </w:rPr>
+        <w:t xml:space="preserve"> </w:t>
+      </w:r>
+      <w:r>
+        <w:rPr>
+          <w:rFonts w:hint="eastAsia"/>
+          <w:noProof/>
+          <w:lang w:eastAsia="zh-CN"/>
+        </w:rPr>
+        <w:t>very important</w:t>
+      </w:r>
+      <w:r>
+        <w:rPr>
+          <w:rFonts w:hint="eastAsia"/>
+          <w:lang w:eastAsia="zh-CN"/>
+        </w:rPr>
+        <w:t xml:space="preserve"> for implementing moving boundary method. As I mentioned before, moving boundary method turns solving a free boundary problem </w:t>
+      </w:r>
+      <w:r>
+        <w:rPr>
+          <w:noProof/>
+          <w:lang w:eastAsia="zh-CN"/>
+        </w:rPr>
+        <w:t xml:space="preserve">into </w:t>
+      </w:r>
+      <w:r>
+        <w:rPr>
+          <w:rFonts w:hint="eastAsia"/>
+          <w:lang w:eastAsia="zh-CN"/>
+        </w:rPr>
+        <w:t xml:space="preserve">solving a sequence of fixed boundary problems. As long as solving fixed boundary problem </w:t>
       </w:r>
       <w:r>
         <w:rPr>
@@ -1266,7 +1619,22 @@
           <w:rFonts w:hint="eastAsia"/>
           <w:lang w:eastAsia="zh-CN"/>
         </w:rPr>
-        <w:t xml:space="preserve"> method is worth doing.</w:t>
+        <w:t xml:space="preserve"> method </w:t>
+      </w:r>
+      <w:r>
+        <w:rPr>
+          <w:rFonts w:hint="eastAsia"/>
+          <w:noProof/>
+          <w:lang w:eastAsia="zh-CN"/>
+        </w:rPr>
+        <w:t>is</w:t>
+      </w:r>
+      <w:r>
+        <w:rPr>
+          <w:rFonts w:hint="eastAsia"/>
+          <w:lang w:eastAsia="zh-CN"/>
+        </w:rPr>
+        <w:t xml:space="preserve"> worth doing.</w:t>
       </w:r>
       <w:r>
         <w:rPr>
@@ -1279,7 +1647,22 @@
           <w:rFonts w:hint="eastAsia"/>
           <w:lang w:eastAsia="zh-CN"/>
         </w:rPr>
-        <w:t>In the holding region, if we do a transformation like this, the equation will turns into Kummer</w:t>
+        <w:t xml:space="preserve">In the holding region, if we do a transformation like this, the equation will </w:t>
+      </w:r>
+      <w:r>
+        <w:rPr>
+          <w:rFonts w:hint="eastAsia"/>
+          <w:noProof/>
+          <w:lang w:eastAsia="zh-CN"/>
+        </w:rPr>
+        <w:t>turn</w:t>
+      </w:r>
+      <w:r>
+        <w:rPr>
+          <w:rFonts w:hint="eastAsia"/>
+          <w:lang w:eastAsia="zh-CN"/>
+        </w:rPr>
+        <w:t xml:space="preserve"> into Kummer</w:t>
       </w:r>
       <w:r>
         <w:rPr>
@@ -1319,7 +1702,27 @@
         <w:rPr>
           <w:lang w:eastAsia="zh-CN"/>
         </w:rPr>
-        <w:t xml:space="preserve">are the only unknowns here and they </w:t>
+        <w:t xml:space="preserve">are the only unknowns </w:t>
+      </w:r>
+      <w:r>
+        <w:rPr>
+          <w:noProof/>
+          <w:lang w:eastAsia="zh-CN"/>
+        </w:rPr>
+        <w:t>here</w:t>
+      </w:r>
+      <w:r>
+        <w:rPr>
+          <w:noProof/>
+          <w:lang w:eastAsia="zh-CN"/>
+        </w:rPr>
+        <w:t>,</w:t>
+      </w:r>
+      <w:r>
+        <w:rPr>
+          <w:lang w:eastAsia="zh-CN"/>
+        </w:rPr>
+        <w:t xml:space="preserve"> and they </w:t>
       </w:r>
       <w:r>
         <w:rPr>
@@ -1358,7 +1761,26 @@
         <w:rPr>
           <w:lang w:eastAsia="zh-CN"/>
         </w:rPr>
-        <w:t>In other word, i</w:t>
+        <w:t xml:space="preserve">In </w:t>
+      </w:r>
+      <w:r>
+        <w:rPr>
+          <w:lang w:eastAsia="zh-CN"/>
+        </w:rPr>
+        <w:t>an</w:t>
+      </w:r>
+      <w:r>
+        <w:rPr>
+          <w:noProof/>
+          <w:lang w:eastAsia="zh-CN"/>
+        </w:rPr>
+        <w:t>other word</w:t>
+      </w:r>
+      <w:r>
+        <w:rPr>
+          <w:lang w:eastAsia="zh-CN"/>
+        </w:rPr>
+        <w:t>, i</w:t>
       </w:r>
       <w:r>
         <w:rPr>
@@ -1368,6 +1790,7 @@
       </w:r>
       <w:r>
         <w:rPr>
+          <w:noProof/>
           <w:lang w:eastAsia="zh-CN"/>
         </w:rPr>
         <w:t>one-dimensional</w:t>
@@ -1407,23 +1830,79 @@
           <w:rFonts w:hint="eastAsia"/>
           <w:lang w:eastAsia="zh-CN"/>
         </w:rPr>
-        <w:t xml:space="preserve"> the direction and distance of the movement in order to turn this one into a 1 dimensional problem.</w:t>
-      </w:r>
-      <w:r>
-        <w:t xml:space="preserve"> Our solutions are </w:t>
-      </w:r>
-      <w:r>
+        <w:t xml:space="preserve"> the direction and distance of the movement </w:t>
+      </w:r>
+      <w:r>
+        <w:rPr>
+          <w:rFonts w:hint="eastAsia"/>
+          <w:noProof/>
+          <w:lang w:eastAsia="zh-CN"/>
+        </w:rPr>
+        <w:t>to</w:t>
+      </w:r>
+      <w:r>
+        <w:rPr>
+          <w:rFonts w:hint="eastAsia"/>
+          <w:lang w:eastAsia="zh-CN"/>
+        </w:rPr>
+        <w:t xml:space="preserve"> turn this one into </w:t>
+      </w:r>
+      <w:r>
+        <w:rPr>
+          <w:rFonts w:hint="eastAsia"/>
+          <w:noProof/>
+          <w:lang w:eastAsia="zh-CN"/>
+        </w:rPr>
+        <w:t xml:space="preserve">a </w:t>
+      </w:r>
+      <w:r>
+        <w:rPr>
+          <w:noProof/>
+          <w:lang w:eastAsia="zh-CN"/>
+        </w:rPr>
+        <w:t>one-</w:t>
+      </w:r>
+      <w:r>
+        <w:rPr>
+          <w:rFonts w:hint="eastAsia"/>
+          <w:noProof/>
+          <w:lang w:eastAsia="zh-CN"/>
+        </w:rPr>
+        <w:t>dimensional</w:t>
+      </w:r>
+      <w:r>
+        <w:rPr>
+          <w:rFonts w:hint="eastAsia"/>
+          <w:lang w:eastAsia="zh-CN"/>
+        </w:rPr>
+        <w:t xml:space="preserve"> problem.</w:t>
+      </w:r>
+      <w:r>
+        <w:t xml:space="preserve"> </w:t>
+      </w:r>
+      <w:r>
+        <w:rPr>
+          <w:noProof/>
+        </w:rPr>
+        <w:t xml:space="preserve">Our solutions are </w:t>
+      </w:r>
+      <w:r>
+        <w:rPr>
+          <w:noProof/>
+        </w:rPr>
         <w:t>inspired</w:t>
       </w:r>
       <w:r>
         <w:rPr>
           <w:rFonts w:hint="eastAsia"/>
+          <w:noProof/>
           <w:lang w:eastAsia="zh-CN"/>
         </w:rPr>
         <w:t xml:space="preserve"> by </w:t>
       </w:r>
       <w:r>
         <w:rPr>
+          <w:noProof/>
           <w:lang w:eastAsia="zh-CN"/>
         </w:rPr>
         <w:t>the</w:t>
@@ -1431,12 +1910,14 @@
       <w:r>
         <w:rPr>
           <w:rFonts w:hint="eastAsia"/>
-          <w:lang w:eastAsia="zh-CN"/>
-        </w:rPr>
-        <w:t xml:space="preserve"> </w:t>
-      </w:r>
-      <w:r>
-        <w:rPr>
+          <w:noProof/>
+          <w:lang w:eastAsia="zh-CN"/>
+        </w:rPr>
+        <w:t xml:space="preserve"> </w:t>
+      </w:r>
+      <w:r>
+        <w:rPr>
+          <w:noProof/>
           <w:lang w:eastAsia="zh-CN"/>
         </w:rPr>
         <w:t>initial guess</w:t>
@@ -1470,7 +1951,57 @@
           <w:rFonts w:hint="eastAsia"/>
           <w:lang w:eastAsia="zh-CN"/>
         </w:rPr>
-        <w:t xml:space="preserve"> The green indicts selling and blue line is the mean reverting level.</w:t>
+        <w:t xml:space="preserve"> The green indicts </w:t>
+      </w:r>
+      <w:r>
+        <w:rPr>
+          <w:rFonts w:hint="eastAsia"/>
+          <w:noProof/>
+          <w:lang w:eastAsia="zh-CN"/>
+        </w:rPr>
+        <w:t>selling</w:t>
+      </w:r>
+      <w:r>
+        <w:rPr>
+          <w:noProof/>
+          <w:lang w:eastAsia="zh-CN"/>
+        </w:rPr>
+        <w:t>,</w:t>
+      </w:r>
+      <w:r>
+        <w:rPr>
+          <w:rFonts w:hint="eastAsia"/>
+          <w:lang w:eastAsia="zh-CN"/>
+        </w:rPr>
+        <w:t xml:space="preserve"> and</w:t>
+      </w:r>
+      <w:r>
+        <w:rPr>
+          <w:lang w:eastAsia="zh-CN"/>
+        </w:rPr>
+        <w:t xml:space="preserve"> the</w:t>
+      </w:r>
+      <w:r>
+        <w:rPr>
+          <w:rFonts w:hint="eastAsia"/>
+          <w:lang w:eastAsia="zh-CN"/>
+        </w:rPr>
+        <w:t xml:space="preserve"> </w:t>
+      </w:r>
+      <w:r>
+        <w:rPr>
+          <w:rFonts w:hint="eastAsia"/>
+          <w:noProof/>
+          <w:lang w:eastAsia="zh-CN"/>
+        </w:rPr>
+        <w:t>blue</w:t>
+      </w:r>
+      <w:r>
+        <w:rPr>
+          <w:rFonts w:hint="eastAsia"/>
+          <w:lang w:eastAsia="zh-CN"/>
+        </w:rPr>
+        <w:t xml:space="preserve"> line is the mean reverting level.</w:t>
       </w:r>
       <w:r>
         <w:rPr>
@@ -1614,7 +2145,37 @@
           <w:rFonts w:hint="eastAsia"/>
           <w:lang w:eastAsia="zh-CN"/>
         </w:rPr>
-        <w:t xml:space="preserve">. Those points with positive buying profit will be taken as the initial guess for buying boundary. </w:t>
+        <w:t xml:space="preserve">. Those points with </w:t>
+      </w:r>
+      <w:r>
+        <w:rPr>
+          <w:rFonts w:hint="eastAsia"/>
+          <w:noProof/>
+          <w:lang w:eastAsia="zh-CN"/>
+        </w:rPr>
+        <w:t>positive</w:t>
+      </w:r>
+      <w:r>
+        <w:rPr>
+          <w:rFonts w:hint="eastAsia"/>
+          <w:lang w:eastAsia="zh-CN"/>
+        </w:rPr>
+        <w:t xml:space="preserve"> buying profit will </w:t>
+      </w:r>
+      <w:r>
+        <w:rPr>
+          <w:rFonts w:hint="eastAsia"/>
+          <w:noProof/>
+          <w:lang w:eastAsia="zh-CN"/>
+        </w:rPr>
+        <w:t>be taken</w:t>
+      </w:r>
+      <w:r>
+        <w:rPr>
+          <w:rFonts w:hint="eastAsia"/>
+          <w:lang w:eastAsia="zh-CN"/>
+        </w:rPr>
+        <w:t xml:space="preserve"> as the initial guess for buying boundary. </w:t>
       </w:r>
       <w:r>
         <w:rPr>
@@ -1689,20 +2250,67 @@
           <w:rFonts w:hint="eastAsia"/>
           <w:lang w:eastAsia="zh-CN"/>
         </w:rPr>
-        <w:t>The reason that the maximum is chosen is that in this way we can prove that boundary can be kept moving. It won</w:t>
-      </w:r>
-      <w:r>
-        <w:rPr>
-          <w:lang w:eastAsia="zh-CN"/>
-        </w:rPr>
-        <w:t>’</w:t>
-      </w:r>
-      <w:r>
-        <w:rPr>
-          <w:rFonts w:hint="eastAsia"/>
-          <w:lang w:eastAsia="zh-CN"/>
-        </w:rPr>
-        <w:t>t stop.</w:t>
+        <w:t xml:space="preserve">The reason that the maximum </w:t>
+      </w:r>
+      <w:r>
+        <w:rPr>
+          <w:rFonts w:hint="eastAsia"/>
+          <w:noProof/>
+          <w:lang w:eastAsia="zh-CN"/>
+        </w:rPr>
+        <w:t>is chosen</w:t>
+      </w:r>
+      <w:r>
+        <w:rPr>
+          <w:rFonts w:hint="eastAsia"/>
+          <w:lang w:eastAsia="zh-CN"/>
+        </w:rPr>
+        <w:t xml:space="preserve"> is that </w:t>
+      </w:r>
+      <w:r>
+        <w:rPr>
+          <w:rFonts w:hint="eastAsia"/>
+          <w:noProof/>
+          <w:lang w:eastAsia="zh-CN"/>
+        </w:rPr>
+        <w:t>in this way</w:t>
+      </w:r>
+      <w:r>
+        <w:rPr>
+          <w:rFonts w:hint="eastAsia"/>
+          <w:lang w:eastAsia="zh-CN"/>
+        </w:rPr>
+        <w:t xml:space="preserve"> we can prove that boundary can be kept moving. It </w:t>
+      </w:r>
+      <w:r>
+        <w:rPr>
+          <w:rFonts w:hint="eastAsia"/>
+          <w:noProof/>
+          <w:lang w:eastAsia="zh-CN"/>
+        </w:rPr>
+        <w:t>w</w:t>
+      </w:r>
+      <w:r>
+        <w:rPr>
+          <w:noProof/>
+          <w:lang w:eastAsia="zh-CN"/>
+        </w:rPr>
+        <w:t>ill no</w:t>
+      </w:r>
+      <w:r>
+        <w:rPr>
+          <w:rFonts w:hint="eastAsia"/>
+          <w:noProof/>
+          <w:lang w:eastAsia="zh-CN"/>
+        </w:rPr>
+        <w:t>t</w:t>
+      </w:r>
+      <w:r>
+        <w:rPr>
+          <w:rFonts w:hint="eastAsia"/>
+          <w:lang w:eastAsia="zh-CN"/>
+        </w:rPr>
+        <w:t xml:space="preserve"> stop.</w:t>
       </w:r>
       <w:r>
         <w:rPr>
@@ -1781,19 +2389,35 @@
         <w:t xml:space="preserve"> </w:t>
       </w:r>
       <w:r>
-        <w:t xml:space="preserve">Take the selling boundary as an example. The boundary can move is equivalent to the value function decreases slower than the selling price – transaction cost. </w:t>
-      </w:r>
-      <w:r>
-        <w:t xml:space="preserve"> Because the PDE is harmonic, it can only achieve the </w:t>
-      </w:r>
-      <w:r>
-        <w:rPr>
-          <w:color w:val="FF0000"/>
-        </w:rPr>
-        <w:t>Unfinished.</w:t>
+        <w:t>Take the selling boundary as an example. The boundary can move is equival</w:t>
       </w:r>
       <w:bookmarkStart w:id="0" w:name="_GoBack"/>
       <w:bookmarkEnd w:id="0"/>
+      <w:r>
+        <w:t xml:space="preserve">ent to the value function </w:t>
+      </w:r>
+      <w:r>
+        <w:lastRenderedPageBreak/>
+        <w:t xml:space="preserve">decreases slower than the </w:t>
+      </w:r>
+      <w:r>
+        <w:rPr>
+          <w:noProof/>
+        </w:rPr>
+        <w:t>selling</w:t>
+      </w:r>
+      <w:r>
+        <w:t xml:space="preserve"> price – transaction cost. </w:t>
+      </w:r>
+      <w:r>
+        <w:t xml:space="preserve"> Because the PDE is harmonic, it can only achieve the </w:t>
+      </w:r>
+      <w:r>
+        <w:rPr>
+          <w:color w:val="FF0000"/>
+        </w:rPr>
+        <w:t>Unfinished.</w:t>
+      </w:r>
     </w:p>
     <w:p/>
     <w:p>
@@ -1854,7 +2478,22 @@
           <w:rFonts w:hint="eastAsia"/>
           <w:lang w:eastAsia="zh-CN"/>
         </w:rPr>
-        <w:t xml:space="preserve"> Let me explain the idea using the case there is no selling boundary.  Because it is very hard to see the difference between two consecutive steps, I use the initial guess and the 9</w:t>
+        <w:t xml:space="preserve"> Let </w:t>
+      </w:r>
+      <w:r>
+        <w:rPr>
+          <w:rFonts w:hint="eastAsia"/>
+          <w:noProof/>
+          <w:lang w:eastAsia="zh-CN"/>
+        </w:rPr>
+        <w:t>me</w:t>
+      </w:r>
+      <w:r>
+        <w:rPr>
+          <w:rFonts w:hint="eastAsia"/>
+          <w:lang w:eastAsia="zh-CN"/>
+        </w:rPr>
+        <w:t xml:space="preserve"> explain the idea using the case there is no selling boundary.  Because it is very hard to see the difference between two consecutive steps, I use the initial guess and the 9</w:t>
       </w:r>
       <w:r>
         <w:rPr>
@@ -1869,7 +2508,22 @@
           <w:rFonts w:hint="eastAsia"/>
           <w:lang w:eastAsia="zh-CN"/>
         </w:rPr>
-        <w:t xml:space="preserve"> step, but the idea is the same. Those two points are at the same x level and they are on the</w:t>
+        <w:t xml:space="preserve"> step, but the idea is the same. Those two points are at the same x </w:t>
+      </w:r>
+      <w:r>
+        <w:rPr>
+          <w:rFonts w:hint="eastAsia"/>
+          <w:noProof/>
+          <w:lang w:eastAsia="zh-CN"/>
+        </w:rPr>
+        <w:t>level</w:t>
+      </w:r>
+      <w:r>
+        <w:rPr>
+          <w:rFonts w:hint="eastAsia"/>
+          <w:lang w:eastAsia="zh-CN"/>
+        </w:rPr>
+        <w:t xml:space="preserve"> and they are on the</w:t>
       </w:r>
       <w:r>
         <w:rPr>
@@ -1882,7 +2536,44 @@
           <w:rFonts w:hint="eastAsia"/>
           <w:lang w:eastAsia="zh-CN"/>
         </w:rPr>
-        <w:t xml:space="preserve"> boundary of second case. In this case, we directly sell it. Therefore the difference is the money gaining by selling the difference of two storage levels minus the transaction cost. However, in the first case, </w:t>
+        <w:t xml:space="preserve"> boundary of </w:t>
+      </w:r>
+      <w:r>
+        <w:rPr>
+          <w:rFonts w:hint="eastAsia"/>
+          <w:noProof/>
+          <w:lang w:eastAsia="zh-CN"/>
+        </w:rPr>
+        <w:t>second</w:t>
+      </w:r>
+      <w:r>
+        <w:rPr>
+          <w:rFonts w:hint="eastAsia"/>
+          <w:lang w:eastAsia="zh-CN"/>
+        </w:rPr>
+        <w:t xml:space="preserve"> case. In this case, we directly sell it. </w:t>
+      </w:r>
+      <w:r>
+        <w:rPr>
+          <w:rFonts w:hint="eastAsia"/>
+          <w:noProof/>
+          <w:lang w:eastAsia="zh-CN"/>
+        </w:rPr>
+        <w:t>Therefore</w:t>
+      </w:r>
+      <w:r>
+        <w:rPr>
+          <w:noProof/>
+          <w:lang w:eastAsia="zh-CN"/>
+        </w:rPr>
+        <w:t>,</w:t>
+      </w:r>
+      <w:r>
+        <w:rPr>
+          <w:rFonts w:hint="eastAsia"/>
+          <w:lang w:eastAsia="zh-CN"/>
+        </w:rPr>
+        <w:t xml:space="preserve"> the difference is the money gaining by selling the difference of two storage levels minus the transaction cost. However, in the first case, </w:t>
       </w:r>
       <w:r>
         <w:rPr>
@@ -1908,7 +2599,74 @@
           <w:rFonts w:hint="eastAsia"/>
           <w:lang w:eastAsia="zh-CN"/>
         </w:rPr>
-        <w:t>. Therefore the difference between those two is small. This is actually true for all points on the same x level.  On the other hand, for q = 0, because we will not buy anything, the value of all the points on the y axis is 0. Combining those two facts, the value of all points should be larger than the first case.</w:t>
+        <w:t xml:space="preserve">. </w:t>
+      </w:r>
+      <w:r>
+        <w:rPr>
+          <w:rFonts w:hint="eastAsia"/>
+          <w:noProof/>
+          <w:lang w:eastAsia="zh-CN"/>
+        </w:rPr>
+        <w:t>Therefore</w:t>
+      </w:r>
+      <w:r>
+        <w:rPr>
+          <w:noProof/>
+          <w:lang w:eastAsia="zh-CN"/>
+        </w:rPr>
+        <w:t>,</w:t>
+      </w:r>
+      <w:r>
+        <w:rPr>
+          <w:rFonts w:hint="eastAsia"/>
+          <w:lang w:eastAsia="zh-CN"/>
+        </w:rPr>
+        <w:t xml:space="preserve"> the difference between those two is small. </w:t>
+      </w:r>
+      <w:r>
+        <w:rPr>
+          <w:rFonts w:hint="eastAsia"/>
+          <w:noProof/>
+          <w:lang w:eastAsia="zh-CN"/>
+        </w:rPr>
+        <w:t>This is</w:t>
+      </w:r>
+      <w:r>
+        <w:rPr>
+          <w:rFonts w:hint="eastAsia"/>
+          <w:lang w:eastAsia="zh-CN"/>
+        </w:rPr>
+        <w:t xml:space="preserve"> true for all points on the same x level.  On the other hand, for q = 0, because we will not buy anything, the value of all the points on the </w:t>
+      </w:r>
+      <w:r>
+        <w:rPr>
+          <w:rFonts w:hint="eastAsia"/>
+          <w:noProof/>
+          <w:lang w:eastAsia="zh-CN"/>
+        </w:rPr>
+        <w:t>y</w:t>
+      </w:r>
+      <w:r>
+        <w:rPr>
+          <w:noProof/>
+          <w:lang w:eastAsia="zh-CN"/>
+        </w:rPr>
+        <w:t>-</w:t>
+      </w:r>
+      <w:r>
+        <w:rPr>
+          <w:rFonts w:hint="eastAsia"/>
+          <w:noProof/>
+          <w:lang w:eastAsia="zh-CN"/>
+        </w:rPr>
+        <w:t>axis</w:t>
+      </w:r>
+      <w:r>
+        <w:rPr>
+          <w:rFonts w:hint="eastAsia"/>
+          <w:lang w:eastAsia="zh-CN"/>
+        </w:rPr>
+        <w:t xml:space="preserve"> is 0. Combining those two facts, the value of all points should be larger than the first case.</w:t>
       </w:r>
     </w:p>
     <w:sectPr>
@@ -1922,7 +2680,7 @@
 </file>
 
 <file path=word/styles.xml><?xml version="1.0" encoding="utf-8"?>
-<w:styles xmlns:mc="http://schemas.openxmlformats.org/markup-compatibility/2006" xmlns:r="http://schemas.openxmlformats.org/officeDocument/2006/relationships" xmlns:w="http://schemas.openxmlformats.org/wordprocessingml/2006/main" xmlns:w14="http://schemas.microsoft.com/office/word/2010/wordml" mc:Ignorable="w14">
+<w:styles xmlns:mc="http://schemas.openxmlformats.org/markup-compatibility/2006" xmlns:r="http://schemas.openxmlformats.org/officeDocument/2006/relationships" xmlns:w="http://schemas.openxmlformats.org/wordprocessingml/2006/main" xmlns:w14="http://schemas.microsoft.com/office/word/2010/wordml" xmlns:w15="http://schemas.microsoft.com/office/word/2012/wordml" mc:Ignorable="w14 w15">
   <w:docDefaults>
     <w:rPrDefault>
       <w:rPr>
@@ -1934,330 +2692,369 @@
     </w:rPrDefault>
     <w:pPrDefault/>
   </w:docDefaults>
-  <w:latentStyles w:defLockedState="0" w:defUIPriority="99" w:defSemiHidden="1" w:defUnhideWhenUsed="1" w:defQFormat="0" w:count="276">
-    <w:lsdException w:name="Normal" w:semiHidden="0" w:uiPriority="0" w:unhideWhenUsed="0" w:qFormat="1"/>
-    <w:lsdException w:name="heading 1" w:semiHidden="0" w:uiPriority="9" w:unhideWhenUsed="0" w:qFormat="1"/>
-    <w:lsdException w:name="heading 2" w:uiPriority="9" w:qFormat="1"/>
-    <w:lsdException w:name="heading 3" w:uiPriority="9" w:qFormat="1"/>
-    <w:lsdException w:name="heading 4" w:uiPriority="9" w:qFormat="1"/>
-    <w:lsdException w:name="heading 5" w:uiPriority="9" w:qFormat="1"/>
-    <w:lsdException w:name="heading 6" w:uiPriority="9" w:qFormat="1"/>
-    <w:lsdException w:name="heading 7" w:uiPriority="9" w:qFormat="1"/>
-    <w:lsdException w:name="heading 8" w:uiPriority="9" w:qFormat="1"/>
-    <w:lsdException w:name="heading 9" w:uiPriority="9" w:qFormat="1"/>
-    <w:lsdException w:name="toc 1" w:uiPriority="39"/>
-    <w:lsdException w:name="toc 2" w:uiPriority="39"/>
-    <w:lsdException w:name="toc 3" w:uiPriority="39"/>
-    <w:lsdException w:name="toc 4" w:uiPriority="39"/>
-    <w:lsdException w:name="toc 5" w:uiPriority="39"/>
-    <w:lsdException w:name="toc 6" w:uiPriority="39"/>
-    <w:lsdException w:name="toc 7" w:uiPriority="39"/>
-    <w:lsdException w:name="toc 8" w:uiPriority="39"/>
-    <w:lsdException w:name="toc 9" w:uiPriority="39"/>
-    <w:lsdException w:name="caption" w:uiPriority="35" w:qFormat="1"/>
-    <w:lsdException w:name="Title" w:semiHidden="0" w:uiPriority="10" w:unhideWhenUsed="0" w:qFormat="1"/>
-    <w:lsdException w:name="Default Paragraph Font" w:uiPriority="1"/>
-    <w:lsdException w:name="Subtitle" w:semiHidden="0" w:uiPriority="11" w:unhideWhenUsed="0" w:qFormat="1"/>
-    <w:lsdException w:name="Strong" w:semiHidden="0" w:uiPriority="22" w:unhideWhenUsed="0" w:qFormat="1"/>
-    <w:lsdException w:name="Emphasis" w:semiHidden="0" w:uiPriority="20" w:unhideWhenUsed="0" w:qFormat="1"/>
-    <w:lsdException w:name="Table Grid" w:semiHidden="0" w:uiPriority="59" w:unhideWhenUsed="0"/>
-    <w:lsdException w:name="Placeholder Text" w:unhideWhenUsed="0"/>
-    <w:lsdException w:name="No Spacing" w:semiHidden="0" w:uiPriority="1" w:unhideWhenUsed="0" w:qFormat="1"/>
-    <w:lsdException w:name="Light Shading" w:semiHidden="0" w:uiPriority="60" w:unhideWhenUsed="0"/>
-    <w:lsdException w:name="Light List" w:semiHidden="0" w:uiPriority="61" w:unhideWhenUsed="0"/>
-    <w:lsdException w:name="Light Grid" w:semiHidden="0" w:uiPriority="62" w:unhideWhenUsed="0"/>
-    <w:lsdException w:name="Medium Shading 1" w:semiHidden="0" w:uiPriority="63" w:unhideWhenUsed="0"/>
-    <w:lsdException w:name="Medium Shading 2" w:semiHidden="0" w:uiPriority="64" w:unhideWhenUsed="0"/>
-    <w:lsdException w:name="Medium List 1" w:semiHidden="0" w:uiPriority="65" w:unhideWhenUsed="0"/>
-    <w:lsdException w:name="Medium List 2" w:semiHidden="0" w:uiPriority="66" w:unhideWhenUsed="0"/>
-    <w:lsdException w:name="Medium Grid 1" w:semiHidden="0" w:uiPriority="67" w:unhideWhenUsed="0"/>
-    <w:lsdException w:name="Medium Grid 2" w:semiHidden="0" w:uiPriority="68" w:unhideWhenUsed="0"/>
-    <w:lsdException w:name="Medium Grid 3" w:semiHidden="0" w:uiPriority="69" w:unhideWhenUsed="0"/>
-    <w:lsdException w:name="Dark List" w:semiHidden="0" w:uiPriority="70" w:unhideWhenUsed="0"/>
-    <w:lsdException w:name="Colorful Shading" w:semiHidden="0" w:uiPriority="71" w:unhideWhenUsed="0"/>
-    <w:lsdException w:name="Colorful List" w:semiHidden="0" w:uiPriority="72" w:unhideWhenUsed="0"/>
-    <w:lsdException w:name="Colorful Grid" w:semiHidden="0" w:uiPriority="73" w:unhideWhenUsed="0"/>
-    <w:lsdException w:name="Light Shading Accent 1" w:semiHidden="0" w:uiPriority="60" w:unhideWhenUsed="0"/>
-    <w:lsdException w:name="Light List Accent 1" w:semiHidden="0" w:uiPriority="61" w:unhideWhenUsed="0"/>
-    <w:lsdException w:name="Light Grid Accent 1" w:semiHidden="0" w:uiPriority="62" w:unhideWhenUsed="0"/>
-    <w:lsdException w:name="Medium Shading 1 Accent 1" w:semiHidden="0" w:uiPriority="63" w:unhideWhenUsed="0"/>
-    <w:lsdException w:name="Medium Shading 2 Accent 1" w:semiHidden="0" w:uiPriority="64" w:unhideWhenUsed="0"/>
-    <w:lsdException w:name="Medium List 1 Accent 1" w:semiHidden="0" w:uiPriority="65" w:unhideWhenUsed="0"/>
-    <w:lsdException w:name="Revision" w:unhideWhenUsed="0"/>
-    <w:lsdException w:name="List Paragraph" w:semiHidden="0" w:uiPriority="34" w:unhideWhenUsed="0" w:qFormat="1"/>
-    <w:lsdException w:name="Quote" w:semiHidden="0" w:uiPriority="29" w:unhideWhenUsed="0" w:qFormat="1"/>
-    <w:lsdException w:name="Intense Quote" w:semiHidden="0" w:uiPriority="30" w:unhideWhenUsed="0" w:qFormat="1"/>
-    <w:lsdException w:name="Medium List 2 Accent 1" w:semiHidden="0" w:uiPriority="66" w:unhideWhenUsed="0"/>
-    <w:lsdException w:name="Medium Grid 1 Accent 1" w:semiHidden="0" w:uiPriority="67" w:unhideWhenUsed="0"/>
-    <w:lsdException w:name="Medium Grid 2 Accent 1" w:semiHidden="0" w:uiPriority="68" w:unhideWhenUsed="0"/>
-    <w:lsdException w:name="Medium Grid 3 Accent 1" w:semiHidden="0" w:uiPriority="69" w:unhideWhenUsed="0"/>
-    <w:lsdException w:name="Dark List Accent 1" w:semiHidden="0" w:uiPriority="70" w:unhideWhenUsed="0"/>
-    <w:lsdException w:name="Colorful Shading Accent 1" w:semiHidden="0" w:uiPriority="71" w:unhideWhenUsed="0"/>
-    <w:lsdException w:name="Colorful List Accent 1" w:semiHidden="0" w:uiPriority="72" w:unhideWhenUsed="0"/>
-    <w:lsdException w:name="Colorful Grid Accent 1" w:semiHidden="0" w:uiPriority="73" w:unhideWhenUsed="0"/>
-    <w:lsdException w:name="Light Shading Accent 2" w:semiHidden="0" w:uiPriority="60" w:unhideWhenUsed="0"/>
-    <w:lsdException w:name="Light List Accent 2" w:semiHidden="0" w:uiPriority="61" w:unhideWhenUsed="0"/>
-    <w:lsdException w:name="Light Grid Accent 2" w:semiHidden="0" w:uiPriority="62" w:unhideWhenUsed="0"/>
-    <w:lsdException w:name="Medium Shading 1 Accent 2" w:semiHidden="0" w:uiPriority="63" w:unhideWhenUsed="0"/>
-    <w:lsdException w:name="Medium Shading 2 Accent 2" w:semiHidden="0" w:uiPriority="64" w:unhideWhenUsed="0"/>
-    <w:lsdException w:name="Medium List 1 Accent 2" w:semiHidden="0" w:uiPriority="65" w:unhideWhenUsed="0"/>
-    <w:lsdException w:name="Medium List 2 Accent 2" w:semiHidden="0" w:uiPriority="66" w:unhideWhenUsed="0"/>
-    <w:lsdException w:name="Medium Grid 1 Accent 2" w:semiHidden="0" w:uiPriority="67" w:unhideWhenUsed="0"/>
-    <w:lsdException w:name="Medium Grid 2 Accent 2" w:semiHidden="0" w:uiPriority="68" w:unhideWhenUsed="0"/>
-    <w:lsdException w:name="Medium Grid 3 Accent 2" w:semiHidden="0" w:uiPriority="69" w:unhideWhenUsed="0"/>
-    <w:lsdException w:name="Dark List Accent 2" w:semiHidden="0" w:uiPriority="70" w:unhideWhenUsed="0"/>
-    <w:lsdException w:name="Colorful Shading Accent 2" w:semiHidden="0" w:uiPriority="71" w:unhideWhenUsed="0"/>
-    <w:lsdException w:name="Colorful List Accent 2" w:semiHidden="0" w:uiPriority="72" w:unhideWhenUsed="0"/>
-    <w:lsdException w:name="Colorful Grid Accent 2" w:semiHidden="0" w:uiPriority="73" w:unhideWhenUsed="0"/>
-    <w:lsdException w:name="Light Shading Accent 3" w:semiHidden="0" w:uiPriority="60" w:unhideWhenUsed="0"/>
-    <w:lsdException w:name="Light List Accent 3" w:semiHidden="0" w:uiPriority="61" w:unhideWhenUsed="0"/>
-    <w:lsdException w:name="Light Grid Accent 3" w:semiHidden="0" w:uiPriority="62" w:unhideWhenUsed="0"/>
-    <w:lsdException w:name="Medium Shading 1 Accent 3" w:semiHidden="0" w:uiPriority="63" w:unhideWhenUsed="0"/>
-    <w:lsdException w:name="Medium Shading 2 Accent 3" w:semiHidden="0" w:uiPriority="64" w:unhideWhenUsed="0"/>
-    <w:lsdException w:name="Medium List 1 Accent 3" w:semiHidden="0" w:uiPriority="65" w:unhideWhenUsed="0"/>
-    <w:lsdException w:name="Medium List 2 Accent 3" w:semiHidden="0" w:uiPriority="66" w:unhideWhenUsed="0"/>
-    <w:lsdException w:name="Medium Grid 1 Accent 3" w:semiHidden="0" w:uiPriority="67" w:unhideWhenUsed="0"/>
-    <w:lsdException w:name="Medium Grid 2 Accent 3" w:semiHidden="0" w:uiPriority="68" w:unhideWhenUsed="0"/>
-    <w:lsdException w:name="Medium Grid 3 Accent 3" w:semiHidden="0" w:uiPriority="69" w:unhideWhenUsed="0"/>
-    <w:lsdException w:name="Dark List Accent 3" w:semiHidden="0" w:uiPriority="70" w:unhideWhenUsed="0"/>
-    <w:lsdException w:name="Colorful Shading Accent 3" w:semiHidden="0" w:uiPriority="71" w:unhideWhenUsed="0"/>
-    <w:lsdException w:name="Colorful List Accent 3" w:semiHidden="0" w:uiPriority="72" w:unhideWhenUsed="0"/>
-    <w:lsdException w:name="Colorful Grid Accent 3" w:semiHidden="0" w:uiPriority="73" w:unhideWhenUsed="0"/>
-    <w:lsdException w:name="Light Shading Accent 4" w:semiHidden="0" w:uiPriority="60" w:unhideWhenUsed="0"/>
-    <w:lsdException w:name="Light List Accent 4" w:semiHidden="0" w:uiPriority="61" w:unhideWhenUsed="0"/>
-    <w:lsdException w:name="Light Grid Accent 4" w:semiHidden="0" w:uiPriority="62" w:unhideWhenUsed="0"/>
-    <w:lsdException w:name="Medium Shading 1 Accent 4" w:semiHidden="0" w:uiPriority="63" w:unhideWhenUsed="0"/>
-    <w:lsdException w:name="Medium Shading 2 Accent 4" w:semiHidden="0" w:uiPriority="64" w:unhideWhenUsed="0"/>
-    <w:lsdException w:name="Medium List 1 Accent 4" w:semiHidden="0" w:uiPriority="65" w:unhideWhenUsed="0"/>
-    <w:lsdException w:name="Medium List 2 Accent 4" w:semiHidden="0" w:uiPriority="66" w:unhideWhenUsed="0"/>
-    <w:lsdException w:name="Medium Grid 1 Accent 4" w:semiHidden="0" w:uiPriority="67" w:unhideWhenUsed="0"/>
-    <w:lsdException w:name="Medium Grid 2 Accent 4" w:semiHidden="0" w:uiPriority="68" w:unhideWhenUsed="0"/>
-    <w:lsdException w:name="Medium Grid 3 Accent 4" w:semiHidden="0" w:uiPriority="69" w:unhideWhenUsed="0"/>
-    <w:lsdException w:name="Dark List Accent 4" w:semiHidden="0" w:uiPriority="70" w:unhideWhenUsed="0"/>
-    <w:lsdException w:name="Colorful Shading Accent 4" w:semiHidden="0" w:uiPriority="71" w:unhideWhenUsed="0"/>
-    <w:lsdException w:name="Colorful List Accent 4" w:semiHidden="0" w:uiPriority="72" w:unhideWhenUsed="0"/>
-    <w:lsdException w:name="Colorful Grid Accent 4" w:semiHidden="0" w:uiPriority="73" w:unhideWhenUsed="0"/>
-    <w:lsdException w:name="Light Shading Accent 5" w:semiHidden="0" w:uiPriority="60" w:unhideWhenUsed="0"/>
-    <w:lsdException w:name="Light List Accent 5" w:semiHidden="0" w:uiPriority="61" w:unhideWhenUsed="0"/>
-    <w:lsdException w:name="Light Grid Accent 5" w:semiHidden="0" w:uiPriority="62" w:unhideWhenUsed="0"/>
-    <w:lsdException w:name="Medium Shading 1 Accent 5" w:semiHidden="0" w:uiPriority="63" w:unhideWhenUsed="0"/>
-    <w:lsdException w:name="Medium Shading 2 Accent 5" w:semiHidden="0" w:uiPriority="64" w:unhideWhenUsed="0"/>
-    <w:lsdException w:name="Medium List 1 Accent 5" w:semiHidden="0" w:uiPriority="65" w:unhideWhenUsed="0"/>
-    <w:lsdException w:name="Medium List 2 Accent 5" w:semiHidden="0" w:uiPriority="66" w:unhideWhenUsed="0"/>
-    <w:lsdException w:name="Medium Grid 1 Accent 5" w:semiHidden="0" w:uiPriority="67" w:unhideWhenUsed="0"/>
-    <w:lsdException w:name="Medium Grid 2 Accent 5" w:semiHidden="0" w:uiPriority="68" w:unhideWhenUsed="0"/>
-    <w:lsdException w:name="Medium Grid 3 Accent 5" w:semiHidden="0" w:uiPriority="69" w:unhideWhenUsed="0"/>
-    <w:lsdException w:name="Dark List Accent 5" w:semiHidden="0" w:uiPriority="70" w:unhideWhenUsed="0"/>
-    <w:lsdException w:name="Colorful Shading Accent 5" w:semiHidden="0" w:uiPriority="71" w:unhideWhenUsed="0"/>
-    <w:lsdException w:name="Colorful List Accent 5" w:semiHidden="0" w:uiPriority="72" w:unhideWhenUsed="0"/>
-    <w:lsdException w:name="Colorful Grid Accent 5" w:semiHidden="0" w:uiPriority="73" w:unhideWhenUsed="0"/>
-    <w:lsdException w:name="Light Shading Accent 6" w:semiHidden="0" w:uiPriority="60" w:unhideWhenUsed="0"/>
-    <w:lsdException w:name="Light List Accent 6" w:semiHidden="0" w:uiPriority="61" w:unhideWhenUsed="0"/>
-    <w:lsdException w:name="Light Grid Accent 6" w:semiHidden="0" w:uiPriority="62" w:unhideWhenUsed="0"/>
-    <w:lsdException w:name="Medium Shading 1 Accent 6" w:semiHidden="0" w:uiPriority="63" w:unhideWhenUsed="0"/>
-    <w:lsdException w:name="Medium Shading 2 Accent 6" w:semiHidden="0" w:uiPriority="64" w:unhideWhenUsed="0"/>
-    <w:lsdException w:name="Medium List 1 Accent 6" w:semiHidden="0" w:uiPriority="65" w:unhideWhenUsed="0"/>
-    <w:lsdException w:name="Medium List 2 Accent 6" w:semiHidden="0" w:uiPriority="66" w:unhideWhenUsed="0"/>
-    <w:lsdException w:name="Medium Grid 1 Accent 6" w:semiHidden="0" w:uiPriority="67" w:unhideWhenUsed="0"/>
-    <w:lsdException w:name="Medium Grid 2 Accent 6" w:semiHidden="0" w:uiPriority="68" w:unhideWhenUsed="0"/>
-    <w:lsdException w:name="Medium Grid 3 Accent 6" w:semiHidden="0" w:uiPriority="69" w:unhideWhenUsed="0"/>
-    <w:lsdException w:name="Dark List Accent 6" w:semiHidden="0" w:uiPriority="70" w:unhideWhenUsed="0"/>
-    <w:lsdException w:name="Colorful Shading Accent 6" w:semiHidden="0" w:uiPriority="71" w:unhideWhenUsed="0"/>
-    <w:lsdException w:name="Colorful List Accent 6" w:semiHidden="0" w:uiPriority="72" w:unhideWhenUsed="0"/>
-    <w:lsdException w:name="Colorful Grid Accent 6" w:semiHidden="0" w:uiPriority="73" w:unhideWhenUsed="0"/>
-    <w:lsdException w:name="Subtle Emphasis" w:semiHidden="0" w:uiPriority="19" w:unhideWhenUsed="0" w:qFormat="1"/>
-    <w:lsdException w:name="Intense Emphasis" w:semiHidden="0" w:uiPriority="21" w:unhideWhenUsed="0" w:qFormat="1"/>
-    <w:lsdException w:name="Subtle Reference" w:semiHidden="0" w:uiPriority="31" w:unhideWhenUsed="0" w:qFormat="1"/>
-    <w:lsdException w:name="Intense Reference" w:semiHidden="0" w:uiPriority="32" w:unhideWhenUsed="0" w:qFormat="1"/>
-    <w:lsdException w:name="Book Title" w:semiHidden="0" w:uiPriority="33" w:unhideWhenUsed="0" w:qFormat="1"/>
-    <w:lsdException w:name="Bibliography" w:uiPriority="37"/>
-    <w:lsdException w:name="TOC Heading" w:uiPriority="39" w:qFormat="1"/>
-  </w:latentStyles>
-  <w:style w:type="paragraph" w:default="1" w:styleId="Normal">
-    <w:name w:val="Normal"/>
-    <w:qFormat/>
-  </w:style>
-  <w:style w:type="character" w:default="1" w:styleId="DefaultParagraphFont">
-    <w:name w:val="Default Paragraph Font"/>
-    <w:uiPriority w:val="1"/>
-    <w:semiHidden/>
-    <w:unhideWhenUsed/>
-  </w:style>
-  <w:style w:type="table" w:default="1" w:styleId="TableNormal">
-    <w:name w:val="Normal Table"/>
-    <w:uiPriority w:val="99"/>
-    <w:semiHidden/>
-    <w:unhideWhenUsed/>
-    <w:tblPr>
-      <w:tblInd w:w="0" w:type="dxa"/>
-      <w:tblCellMar>
-        <w:top w:w="0" w:type="dxa"/>
-        <w:left w:w="108" w:type="dxa"/>
-        <w:bottom w:w="0" w:type="dxa"/>
-        <w:right w:w="108" w:type="dxa"/>
-      </w:tblCellMar>
-    </w:tblPr>
-  </w:style>
-  <w:style w:type="numbering" w:default="1" w:styleId="NoList">
-    <w:name w:val="No List"/>
-    <w:uiPriority w:val="99"/>
-    <w:semiHidden/>
-    <w:unhideWhenUsed/>
-  </w:style>
-</w:styles>
-</file>
-
-<file path=word/stylesWithEffects.xml><?xml version="1.0" encoding="utf-8"?>
-<w:styles xmlns:wpc="http://schemas.microsoft.com/office/word/2010/wordprocessingCanvas" xmlns:mo="http://schemas.microsoft.com/office/mac/office/2008/main" xmlns:mc="http://schemas.openxmlformats.org/markup-compatibility/2006" xmlns:mv="urn:schemas-microsoft-com:mac:vml" xmlns:o="urn:schemas-microsoft-com:office:office" xmlns:r="http://schemas.openxmlformats.org/officeDocument/2006/relationships" xmlns:m="http://schemas.openxmlformats.org/officeDocument/2006/math" xmlns:v="urn:schemas-microsoft-com:vml" xmlns:wp14="http://schemas.microsoft.com/office/word/2010/wordprocessingDrawing" xmlns:wp="http://schemas.openxmlformats.org/drawingml/2006/wordprocessingDrawing" xmlns:w10="urn:schemas-microsoft-com:office:word" xmlns:w="http://schemas.openxmlformats.org/wordprocessingml/2006/main" xmlns:w14="http://schemas.microsoft.com/office/word/2010/wordml" xmlns:wpg="http://schemas.microsoft.com/office/word/2010/wordprocessingGroup" xmlns:wpi="http://schemas.microsoft.com/office/word/2010/wordprocessingInk" xmlns:wne="http://schemas.microsoft.com/office/word/2006/wordml" xmlns:wps="http://schemas.microsoft.com/office/word/2010/wordprocessingShape" mc:Ignorable="w14 wp14">
-  <w:docDefaults>
-    <w:rPrDefault>
-      <w:rPr>
-        <w:rFonts w:asciiTheme="minorHAnsi" w:eastAsiaTheme="minorEastAsia" w:hAnsiTheme="minorHAnsi" w:cstheme="minorBidi"/>
-        <w:sz w:val="24"/>
-        <w:szCs w:val="24"/>
-        <w:lang w:val="en-US" w:eastAsia="en-US" w:bidi="ar-SA"/>
-      </w:rPr>
-    </w:rPrDefault>
-    <w:pPrDefault/>
-  </w:docDefaults>
-  <w:latentStyles w:defLockedState="0" w:defUIPriority="99" w:defSemiHidden="1" w:defUnhideWhenUsed="1" w:defQFormat="0" w:count="276">
-    <w:lsdException w:name="Normal" w:semiHidden="0" w:uiPriority="0" w:unhideWhenUsed="0" w:qFormat="1"/>
-    <w:lsdException w:name="heading 1" w:semiHidden="0" w:uiPriority="9" w:unhideWhenUsed="0" w:qFormat="1"/>
-    <w:lsdException w:name="heading 2" w:uiPriority="9" w:qFormat="1"/>
-    <w:lsdException w:name="heading 3" w:uiPriority="9" w:qFormat="1"/>
-    <w:lsdException w:name="heading 4" w:uiPriority="9" w:qFormat="1"/>
-    <w:lsdException w:name="heading 5" w:uiPriority="9" w:qFormat="1"/>
-    <w:lsdException w:name="heading 6" w:uiPriority="9" w:qFormat="1"/>
-    <w:lsdException w:name="heading 7" w:uiPriority="9" w:qFormat="1"/>
-    <w:lsdException w:name="heading 8" w:uiPriority="9" w:qFormat="1"/>
-    <w:lsdException w:name="heading 9" w:uiPriority="9" w:qFormat="1"/>
-    <w:lsdException w:name="toc 1" w:uiPriority="39"/>
-    <w:lsdException w:name="toc 2" w:uiPriority="39"/>
-    <w:lsdException w:name="toc 3" w:uiPriority="39"/>
-    <w:lsdException w:name="toc 4" w:uiPriority="39"/>
-    <w:lsdException w:name="toc 5" w:uiPriority="39"/>
-    <w:lsdException w:name="toc 6" w:uiPriority="39"/>
-    <w:lsdException w:name="toc 7" w:uiPriority="39"/>
-    <w:lsdException w:name="toc 8" w:uiPriority="39"/>
-    <w:lsdException w:name="toc 9" w:uiPriority="39"/>
-    <w:lsdException w:name="caption" w:uiPriority="35" w:qFormat="1"/>
-    <w:lsdException w:name="Title" w:semiHidden="0" w:uiPriority="10" w:unhideWhenUsed="0" w:qFormat="1"/>
-    <w:lsdException w:name="Default Paragraph Font" w:uiPriority="1"/>
-    <w:lsdException w:name="Subtitle" w:semiHidden="0" w:uiPriority="11" w:unhideWhenUsed="0" w:qFormat="1"/>
-    <w:lsdException w:name="Strong" w:semiHidden="0" w:uiPriority="22" w:unhideWhenUsed="0" w:qFormat="1"/>
-    <w:lsdException w:name="Emphasis" w:semiHidden="0" w:uiPriority="20" w:unhideWhenUsed="0" w:qFormat="1"/>
-    <w:lsdException w:name="Table Grid" w:semiHidden="0" w:uiPriority="59" w:unhideWhenUsed="0"/>
-    <w:lsdException w:name="Placeholder Text" w:unhideWhenUsed="0"/>
-    <w:lsdException w:name="No Spacing" w:semiHidden="0" w:uiPriority="1" w:unhideWhenUsed="0" w:qFormat="1"/>
-    <w:lsdException w:name="Light Shading" w:semiHidden="0" w:uiPriority="60" w:unhideWhenUsed="0"/>
-    <w:lsdException w:name="Light List" w:semiHidden="0" w:uiPriority="61" w:unhideWhenUsed="0"/>
-    <w:lsdException w:name="Light Grid" w:semiHidden="0" w:uiPriority="62" w:unhideWhenUsed="0"/>
-    <w:lsdException w:name="Medium Shading 1" w:semiHidden="0" w:uiPriority="63" w:unhideWhenUsed="0"/>
-    <w:lsdException w:name="Medium Shading 2" w:semiHidden="0" w:uiPriority="64" w:unhideWhenUsed="0"/>
-    <w:lsdException w:name="Medium List 1" w:semiHidden="0" w:uiPriority="65" w:unhideWhenUsed="0"/>
-    <w:lsdException w:name="Medium List 2" w:semiHidden="0" w:uiPriority="66" w:unhideWhenUsed="0"/>
-    <w:lsdException w:name="Medium Grid 1" w:semiHidden="0" w:uiPriority="67" w:unhideWhenUsed="0"/>
-    <w:lsdException w:name="Medium Grid 2" w:semiHidden="0" w:uiPriority="68" w:unhideWhenUsed="0"/>
-    <w:lsdException w:name="Medium Grid 3" w:semiHidden="0" w:uiPriority="69" w:unhideWhenUsed="0"/>
-    <w:lsdException w:name="Dark List" w:semiHidden="0" w:uiPriority="70" w:unhideWhenUsed="0"/>
-    <w:lsdException w:name="Colorful Shading" w:semiHidden="0" w:uiPriority="71" w:unhideWhenUsed="0"/>
-    <w:lsdException w:name="Colorful List" w:semiHidden="0" w:uiPriority="72" w:unhideWhenUsed="0"/>
-    <w:lsdException w:name="Colorful Grid" w:semiHidden="0" w:uiPriority="73" w:unhideWhenUsed="0"/>
-    <w:lsdException w:name="Light Shading Accent 1" w:semiHidden="0" w:uiPriority="60" w:unhideWhenUsed="0"/>
-    <w:lsdException w:name="Light List Accent 1" w:semiHidden="0" w:uiPriority="61" w:unhideWhenUsed="0"/>
-    <w:lsdException w:name="Light Grid Accent 1" w:semiHidden="0" w:uiPriority="62" w:unhideWhenUsed="0"/>
-    <w:lsdException w:name="Medium Shading 1 Accent 1" w:semiHidden="0" w:uiPriority="63" w:unhideWhenUsed="0"/>
-    <w:lsdException w:name="Medium Shading 2 Accent 1" w:semiHidden="0" w:uiPriority="64" w:unhideWhenUsed="0"/>
-    <w:lsdException w:name="Medium List 1 Accent 1" w:semiHidden="0" w:uiPriority="65" w:unhideWhenUsed="0"/>
-    <w:lsdException w:name="Revision" w:unhideWhenUsed="0"/>
-    <w:lsdException w:name="List Paragraph" w:semiHidden="0" w:uiPriority="34" w:unhideWhenUsed="0" w:qFormat="1"/>
-    <w:lsdException w:name="Quote" w:semiHidden="0" w:uiPriority="29" w:unhideWhenUsed="0" w:qFormat="1"/>
-    <w:lsdException w:name="Intense Quote" w:semiHidden="0" w:uiPriority="30" w:unhideWhenUsed="0" w:qFormat="1"/>
-    <w:lsdException w:name="Medium List 2 Accent 1" w:semiHidden="0" w:uiPriority="66" w:unhideWhenUsed="0"/>
-    <w:lsdException w:name="Medium Grid 1 Accent 1" w:semiHidden="0" w:uiPriority="67" w:unhideWhenUsed="0"/>
-    <w:lsdException w:name="Medium Grid 2 Accent 1" w:semiHidden="0" w:uiPriority="68" w:unhideWhenUsed="0"/>
-    <w:lsdException w:name="Medium Grid 3 Accent 1" w:semiHidden="0" w:uiPriority="69" w:unhideWhenUsed="0"/>
-    <w:lsdException w:name="Dark List Accent 1" w:semiHidden="0" w:uiPriority="70" w:unhideWhenUsed="0"/>
-    <w:lsdException w:name="Colorful Shading Accent 1" w:semiHidden="0" w:uiPriority="71" w:unhideWhenUsed="0"/>
-    <w:lsdException w:name="Colorful List Accent 1" w:semiHidden="0" w:uiPriority="72" w:unhideWhenUsed="0"/>
-    <w:lsdException w:name="Colorful Grid Accent 1" w:semiHidden="0" w:uiPriority="73" w:unhideWhenUsed="0"/>
-    <w:lsdException w:name="Light Shading Accent 2" w:semiHidden="0" w:uiPriority="60" w:unhideWhenUsed="0"/>
-    <w:lsdException w:name="Light List Accent 2" w:semiHidden="0" w:uiPriority="61" w:unhideWhenUsed="0"/>
-    <w:lsdException w:name="Light Grid Accent 2" w:semiHidden="0" w:uiPriority="62" w:unhideWhenUsed="0"/>
-    <w:lsdException w:name="Medium Shading 1 Accent 2" w:semiHidden="0" w:uiPriority="63" w:unhideWhenUsed="0"/>
-    <w:lsdException w:name="Medium Shading 2 Accent 2" w:semiHidden="0" w:uiPriority="64" w:unhideWhenUsed="0"/>
-    <w:lsdException w:name="Medium List 1 Accent 2" w:semiHidden="0" w:uiPriority="65" w:unhideWhenUsed="0"/>
-    <w:lsdException w:name="Medium List 2 Accent 2" w:semiHidden="0" w:uiPriority="66" w:unhideWhenUsed="0"/>
-    <w:lsdException w:name="Medium Grid 1 Accent 2" w:semiHidden="0" w:uiPriority="67" w:unhideWhenUsed="0"/>
-    <w:lsdException w:name="Medium Grid 2 Accent 2" w:semiHidden="0" w:uiPriority="68" w:unhideWhenUsed="0"/>
-    <w:lsdException w:name="Medium Grid 3 Accent 2" w:semiHidden="0" w:uiPriority="69" w:unhideWhenUsed="0"/>
-    <w:lsdException w:name="Dark List Accent 2" w:semiHidden="0" w:uiPriority="70" w:unhideWhenUsed="0"/>
-    <w:lsdException w:name="Colorful Shading Accent 2" w:semiHidden="0" w:uiPriority="71" w:unhideWhenUsed="0"/>
-    <w:lsdException w:name="Colorful List Accent 2" w:semiHidden="0" w:uiPriority="72" w:unhideWhenUsed="0"/>
-    <w:lsdException w:name="Colorful Grid Accent 2" w:semiHidden="0" w:uiPriority="73" w:unhideWhenUsed="0"/>
-    <w:lsdException w:name="Light Shading Accent 3" w:semiHidden="0" w:uiPriority="60" w:unhideWhenUsed="0"/>
-    <w:lsdException w:name="Light List Accent 3" w:semiHidden="0" w:uiPriority="61" w:unhideWhenUsed="0"/>
-    <w:lsdException w:name="Light Grid Accent 3" w:semiHidden="0" w:uiPriority="62" w:unhideWhenUsed="0"/>
-    <w:lsdException w:name="Medium Shading 1 Accent 3" w:semiHidden="0" w:uiPriority="63" w:unhideWhenUsed="0"/>
-    <w:lsdException w:name="Medium Shading 2 Accent 3" w:semiHidden="0" w:uiPriority="64" w:unhideWhenUsed="0"/>
-    <w:lsdException w:name="Medium List 1 Accent 3" w:semiHidden="0" w:uiPriority="65" w:unhideWhenUsed="0"/>
-    <w:lsdException w:name="Medium List 2 Accent 3" w:semiHidden="0" w:uiPriority="66" w:unhideWhenUsed="0"/>
-    <w:lsdException w:name="Medium Grid 1 Accent 3" w:semiHidden="0" w:uiPriority="67" w:unhideWhenUsed="0"/>
-    <w:lsdException w:name="Medium Grid 2 Accent 3" w:semiHidden="0" w:uiPriority="68" w:unhideWhenUsed="0"/>
-    <w:lsdException w:name="Medium Grid 3 Accent 3" w:semiHidden="0" w:uiPriority="69" w:unhideWhenUsed="0"/>
-    <w:lsdException w:name="Dark List Accent 3" w:semiHidden="0" w:uiPriority="70" w:unhideWhenUsed="0"/>
-    <w:lsdException w:name="Colorful Shading Accent 3" w:semiHidden="0" w:uiPriority="71" w:unhideWhenUsed="0"/>
-    <w:lsdException w:name="Colorful List Accent 3" w:semiHidden="0" w:uiPriority="72" w:unhideWhenUsed="0"/>
-    <w:lsdException w:name="Colorful Grid Accent 3" w:semiHidden="0" w:uiPriority="73" w:unhideWhenUsed="0"/>
-    <w:lsdException w:name="Light Shading Accent 4" w:semiHidden="0" w:uiPriority="60" w:unhideWhenUsed="0"/>
-    <w:lsdException w:name="Light List Accent 4" w:semiHidden="0" w:uiPriority="61" w:unhideWhenUsed="0"/>
-    <w:lsdException w:name="Light Grid Accent 4" w:semiHidden="0" w:uiPriority="62" w:unhideWhenUsed="0"/>
-    <w:lsdException w:name="Medium Shading 1 Accent 4" w:semiHidden="0" w:uiPriority="63" w:unhideWhenUsed="0"/>
-    <w:lsdException w:name="Medium Shading 2 Accent 4" w:semiHidden="0" w:uiPriority="64" w:unhideWhenUsed="0"/>
-    <w:lsdException w:name="Medium List 1 Accent 4" w:semiHidden="0" w:uiPriority="65" w:unhideWhenUsed="0"/>
-    <w:lsdException w:name="Medium List 2 Accent 4" w:semiHidden="0" w:uiPriority="66" w:unhideWhenUsed="0"/>
-    <w:lsdException w:name="Medium Grid 1 Accent 4" w:semiHidden="0" w:uiPriority="67" w:unhideWhenUsed="0"/>
-    <w:lsdException w:name="Medium Grid 2 Accent 4" w:semiHidden="0" w:uiPriority="68" w:unhideWhenUsed="0"/>
-    <w:lsdException w:name="Medium Grid 3 Accent 4" w:semiHidden="0" w:uiPriority="69" w:unhideWhenUsed="0"/>
-    <w:lsdException w:name="Dark List Accent 4" w:semiHidden="0" w:uiPriority="70" w:unhideWhenUsed="0"/>
-    <w:lsdException w:name="Colorful Shading Accent 4" w:semiHidden="0" w:uiPriority="71" w:unhideWhenUsed="0"/>
-    <w:lsdException w:name="Colorful List Accent 4" w:semiHidden="0" w:uiPriority="72" w:unhideWhenUsed="0"/>
-    <w:lsdException w:name="Colorful Grid Accent 4" w:semiHidden="0" w:uiPriority="73" w:unhideWhenUsed="0"/>
-    <w:lsdException w:name="Light Shading Accent 5" w:semiHidden="0" w:uiPriority="60" w:unhideWhenUsed="0"/>
-    <w:lsdException w:name="Light List Accent 5" w:semiHidden="0" w:uiPriority="61" w:unhideWhenUsed="0"/>
-    <w:lsdException w:name="Light Grid Accent 5" w:semiHidden="0" w:uiPriority="62" w:unhideWhenUsed="0"/>
-    <w:lsdException w:name="Medium Shading 1 Accent 5" w:semiHidden="0" w:uiPriority="63" w:unhideWhenUsed="0"/>
-    <w:lsdException w:name="Medium Shading 2 Accent 5" w:semiHidden="0" w:uiPriority="64" w:unhideWhenUsed="0"/>
-    <w:lsdException w:name="Medium List 1 Accent 5" w:semiHidden="0" w:uiPriority="65" w:unhideWhenUsed="0"/>
-    <w:lsdException w:name="Medium List 2 Accent 5" w:semiHidden="0" w:uiPriority="66" w:unhideWhenUsed="0"/>
-    <w:lsdException w:name="Medium Grid 1 Accent 5" w:semiHidden="0" w:uiPriority="67" w:unhideWhenUsed="0"/>
-    <w:lsdException w:name="Medium Grid 2 Accent 5" w:semiHidden="0" w:uiPriority="68" w:unhideWhenUsed="0"/>
-    <w:lsdException w:name="Medium Grid 3 Accent 5" w:semiHidden="0" w:uiPriority="69" w:unhideWhenUsed="0"/>
-    <w:lsdException w:name="Dark List Accent 5" w:semiHidden="0" w:uiPriority="70" w:unhideWhenUsed="0"/>
-    <w:lsdException w:name="Colorful Shading Accent 5" w:semiHidden="0" w:uiPriority="71" w:unhideWhenUsed="0"/>
-    <w:lsdException w:name="Colorful List Accent 5" w:semiHidden="0" w:uiPriority="72" w:unhideWhenUsed="0"/>
-    <w:lsdException w:name="Colorful Grid Accent 5" w:semiHidden="0" w:uiPriority="73" w:unhideWhenUsed="0"/>
-    <w:lsdException w:name="Light Shading Accent 6" w:semiHidden="0" w:uiPriority="60" w:unhideWhenUsed="0"/>
-    <w:lsdException w:name="Light List Accent 6" w:semiHidden="0" w:uiPriority="61" w:unhideWhenUsed="0"/>
-    <w:lsdException w:name="Light Grid Accent 6" w:semiHidden="0" w:uiPriority="62" w:unhideWhenUsed="0"/>
-    <w:lsdException w:name="Medium Shading 1 Accent 6" w:semiHidden="0" w:uiPriority="63" w:unhideWhenUsed="0"/>
-    <w:lsdException w:name="Medium Shading 2 Accent 6" w:semiHidden="0" w:uiPriority="64" w:unhideWhenUsed="0"/>
-    <w:lsdException w:name="Medium List 1 Accent 6" w:semiHidden="0" w:uiPriority="65" w:unhideWhenUsed="0"/>
-    <w:lsdException w:name="Medium List 2 Accent 6" w:semiHidden="0" w:uiPriority="66" w:unhideWhenUsed="0"/>
-    <w:lsdException w:name="Medium Grid 1 Accent 6" w:semiHidden="0" w:uiPriority="67" w:unhideWhenUsed="0"/>
-    <w:lsdException w:name="Medium Grid 2 Accent 6" w:semiHidden="0" w:uiPriority="68" w:unhideWhenUsed="0"/>
-    <w:lsdException w:name="Medium Grid 3 Accent 6" w:semiHidden="0" w:uiPriority="69" w:unhideWhenUsed="0"/>
-    <w:lsdException w:name="Dark List Accent 6" w:semiHidden="0" w:uiPriority="70" w:unhideWhenUsed="0"/>
-    <w:lsdException w:name="Colorful Shading Accent 6" w:semiHidden="0" w:uiPriority="71" w:unhideWhenUsed="0"/>
-    <w:lsdException w:name="Colorful List Accent 6" w:semiHidden="0" w:uiPriority="72" w:unhideWhenUsed="0"/>
-    <w:lsdException w:name="Colorful Grid Accent 6" w:semiHidden="0" w:uiPriority="73" w:unhideWhenUsed="0"/>
-    <w:lsdException w:name="Subtle Emphasis" w:semiHidden="0" w:uiPriority="19" w:unhideWhenUsed="0" w:qFormat="1"/>
-    <w:lsdException w:name="Intense Emphasis" w:semiHidden="0" w:uiPriority="21" w:unhideWhenUsed="0" w:qFormat="1"/>
-    <w:lsdException w:name="Subtle Reference" w:semiHidden="0" w:uiPriority="31" w:unhideWhenUsed="0" w:qFormat="1"/>
-    <w:lsdException w:name="Intense Reference" w:semiHidden="0" w:uiPriority="32" w:unhideWhenUsed="0" w:qFormat="1"/>
-    <w:lsdException w:name="Book Title" w:semiHidden="0" w:uiPriority="33" w:unhideWhenUsed="0" w:qFormat="1"/>
-    <w:lsdException w:name="Bibliography" w:uiPriority="37"/>
-    <w:lsdException w:name="TOC Heading" w:uiPriority="39" w:qFormat="1"/>
+  <w:latentStyles w:defLockedState="0" w:defUIPriority="99" w:defSemiHidden="0" w:defUnhideWhenUsed="0" w:defQFormat="0" w:count="371">
+    <w:lsdException w:name="Normal" w:uiPriority="0" w:qFormat="1"/>
+    <w:lsdException w:name="heading 1" w:uiPriority="9" w:qFormat="1"/>
+    <w:lsdException w:name="heading 2" w:semiHidden="1" w:uiPriority="9" w:unhideWhenUsed="1" w:qFormat="1"/>
+    <w:lsdException w:name="heading 3" w:semiHidden="1" w:uiPriority="9" w:unhideWhenUsed="1" w:qFormat="1"/>
+    <w:lsdException w:name="heading 4" w:semiHidden="1" w:uiPriority="9" w:unhideWhenUsed="1" w:qFormat="1"/>
+    <w:lsdException w:name="heading 5" w:semiHidden="1" w:uiPriority="9" w:unhideWhenUsed="1" w:qFormat="1"/>
+    <w:lsdException w:name="heading 6" w:semiHidden="1" w:uiPriority="9" w:unhideWhenUsed="1" w:qFormat="1"/>
+    <w:lsdException w:name="heading 7" w:semiHidden="1" w:uiPriority="9" w:unhideWhenUsed="1" w:qFormat="1"/>
+    <w:lsdException w:name="heading 8" w:semiHidden="1" w:uiPriority="9" w:unhideWhenUsed="1" w:qFormat="1"/>
+    <w:lsdException w:name="heading 9" w:semiHidden="1" w:uiPriority="9" w:unhideWhenUsed="1" w:qFormat="1"/>
+    <w:lsdException w:name="index 1" w:semiHidden="1" w:unhideWhenUsed="1"/>
+    <w:lsdException w:name="index 2" w:semiHidden="1" w:unhideWhenUsed="1"/>
+    <w:lsdException w:name="index 3" w:semiHidden="1" w:unhideWhenUsed="1"/>
+    <w:lsdException w:name="index 4" w:semiHidden="1" w:unhideWhenUsed="1"/>
+    <w:lsdException w:name="index 5" w:semiHidden="1" w:unhideWhenUsed="1"/>
+    <w:lsdException w:name="index 6" w:semiHidden="1" w:unhideWhenUsed="1"/>
+    <w:lsdException w:name="index 7" w:semiHidden="1" w:unhideWhenUsed="1"/>
+    <w:lsdException w:name="index 8" w:semiHidden="1" w:unhideWhenUsed="1"/>
+    <w:lsdException w:name="index 9" w:semiHidden="1" w:unhideWhenUsed="1"/>
+    <w:lsdException w:name="toc 1" w:semiHidden="1" w:uiPriority="39" w:unhideWhenUsed="1"/>
+    <w:lsdException w:name="toc 2" w:semiHidden="1" w:uiPriority="39" w:unhideWhenUsed="1"/>
+    <w:lsdException w:name="toc 3" w:semiHidden="1" w:uiPriority="39" w:unhideWhenUsed="1"/>
+    <w:lsdException w:name="toc 4" w:semiHidden="1" w:uiPriority="39" w:unhideWhenUsed="1"/>
+    <w:lsdException w:name="toc 5" w:semiHidden="1" w:uiPriority="39" w:unhideWhenUsed="1"/>
+    <w:lsdException w:name="toc 6" w:semiHidden="1" w:uiPriority="39" w:unhideWhenUsed="1"/>
+    <w:lsdException w:name="toc 7" w:semiHidden="1" w:uiPriority="39" w:unhideWhenUsed="1"/>
+    <w:lsdException w:name="toc 8" w:semiHidden="1" w:uiPriority="39" w:unhideWhenUsed="1"/>
+    <w:lsdException w:name="toc 9" w:semiHidden="1" w:uiPriority="39" w:unhideWhenUsed="1"/>
+    <w:lsdException w:name="Normal Indent" w:semiHidden="1" w:unhideWhenUsed="1"/>
+    <w:lsdException w:name="footnote text" w:semiHidden="1" w:unhideWhenUsed="1"/>
+    <w:lsdException w:name="annotation text" w:semiHidden="1" w:unhideWhenUsed="1"/>
+    <w:lsdException w:name="header" w:semiHidden="1" w:unhideWhenUsed="1"/>
+    <w:lsdException w:name="footer" w:semiHidden="1" w:unhideWhenUsed="1"/>
+    <w:lsdException w:name="index heading" w:semiHidden="1" w:unhideWhenUsed="1"/>
+    <w:lsdException w:name="caption" w:semiHidden="1" w:uiPriority="35" w:unhideWhenUsed="1" w:qFormat="1"/>
+    <w:lsdException w:name="table of figures" w:semiHidden="1" w:unhideWhenUsed="1"/>
+    <w:lsdException w:name="envelope address" w:semiHidden="1" w:unhideWhenUsed="1"/>
+    <w:lsdException w:name="envelope return" w:semiHidden="1" w:unhideWhenUsed="1"/>
+    <w:lsdException w:name="footnote reference" w:semiHidden="1" w:unhideWhenUsed="1"/>
+    <w:lsdException w:name="annotation reference" w:semiHidden="1" w:unhideWhenUsed="1"/>
+    <w:lsdException w:name="line number" w:semiHidden="1" w:unhideWhenUsed="1"/>
+    <w:lsdException w:name="page number" w:semiHidden="1" w:unhideWhenUsed="1"/>
+    <w:lsdException w:name="endnote reference" w:semiHidden="1" w:unhideWhenUsed="1"/>
+    <w:lsdException w:name="endnote text" w:semiHidden="1" w:unhideWhenUsed="1"/>
+    <w:lsdException w:name="table of authorities" w:semiHidden="1" w:unhideWhenUsed="1"/>
+    <w:lsdException w:name="macro" w:semiHidden="1" w:unhideWhenUsed="1"/>
+    <w:lsdException w:name="toa heading" w:semiHidden="1" w:unhideWhenUsed="1"/>
+    <w:lsdException w:name="List" w:semiHidden="1" w:unhideWhenUsed="1"/>
+    <w:lsdException w:name="List Bullet" w:semiHidden="1" w:unhideWhenUsed="1"/>
+    <w:lsdException w:name="List Number" w:semiHidden="1" w:unhideWhenUsed="1"/>
+    <w:lsdException w:name="List 2" w:semiHidden="1" w:unhideWhenUsed="1"/>
+    <w:lsdException w:name="List 3" w:semiHidden="1" w:unhideWhenUsed="1"/>
+    <w:lsdException w:name="List 4" w:semiHidden="1" w:unhideWhenUsed="1"/>
+    <w:lsdException w:name="List 5" w:semiHidden="1" w:unhideWhenUsed="1"/>
+    <w:lsdException w:name="List Bullet 2" w:semiHidden="1" w:unhideWhenUsed="1"/>
+    <w:lsdException w:name="List Bullet 3" w:semiHidden="1" w:unhideWhenUsed="1"/>
+    <w:lsdException w:name="List Bullet 4" w:semiHidden="1" w:unhideWhenUsed="1"/>
+    <w:lsdException w:name="List Bullet 5" w:semiHidden="1" w:unhideWhenUsed="1"/>
+    <w:lsdException w:name="List Number 2" w:semiHidden="1" w:unhideWhenUsed="1"/>
+    <w:lsdException w:name="List Number 3" w:semiHidden="1" w:unhideWhenUsed="1"/>
+    <w:lsdException w:name="List Number 4" w:semiHidden="1" w:unhideWhenUsed="1"/>
+    <w:lsdException w:name="List Number 5" w:semiHidden="1" w:unhideWhenUsed="1"/>
+    <w:lsdException w:name="Title" w:uiPriority="10" w:qFormat="1"/>
+    <w:lsdException w:name="Closing" w:semiHidden="1" w:unhideWhenUsed="1"/>
+    <w:lsdException w:name="Signature" w:semiHidden="1" w:unhideWhenUsed="1"/>
+    <w:lsdException w:name="Default Paragraph Font" w:semiHidden="1" w:uiPriority="1" w:unhideWhenUsed="1"/>
+    <w:lsdException w:name="Body Text" w:semiHidden="1" w:unhideWhenUsed="1"/>
+    <w:lsdException w:name="Body Text Indent" w:semiHidden="1" w:unhideWhenUsed="1"/>
+    <w:lsdException w:name="List Continue" w:semiHidden="1" w:unhideWhenUsed="1"/>
+    <w:lsdException w:name="List Continue 2" w:semiHidden="1" w:unhideWhenUsed="1"/>
+    <w:lsdException w:name="List Continue 3" w:semiHidden="1" w:unhideWhenUsed="1"/>
+    <w:lsdException w:name="List Continue 4" w:semiHidden="1" w:unhideWhenUsed="1"/>
+    <w:lsdException w:name="List Continue 5" w:semiHidden="1" w:unhideWhenUsed="1"/>
+    <w:lsdException w:name="Message Header" w:semiHidden="1" w:unhideWhenUsed="1"/>
+    <w:lsdException w:name="Subtitle" w:uiPriority="11" w:qFormat="1"/>
+    <w:lsdException w:name="Salutation" w:semiHidden="1" w:unhideWhenUsed="1"/>
+    <w:lsdException w:name="Date" w:semiHidden="1" w:unhideWhenUsed="1"/>
+    <w:lsdException w:name="Body Text First Indent" w:semiHidden="1" w:unhideWhenUsed="1"/>
+    <w:lsdException w:name="Body Text First Indent 2" w:semiHidden="1" w:unhideWhenUsed="1"/>
+    <w:lsdException w:name="Note Heading" w:semiHidden="1" w:unhideWhenUsed="1"/>
+    <w:lsdException w:name="Body Text 2" w:semiHidden="1" w:unhideWhenUsed="1"/>
+    <w:lsdException w:name="Body Text 3" w:semiHidden="1" w:unhideWhenUsed="1"/>
+    <w:lsdException w:name="Body Text Indent 2" w:semiHidden="1" w:unhideWhenUsed="1"/>
+    <w:lsdException w:name="Body Text Indent 3" w:semiHidden="1" w:unhideWhenUsed="1"/>
+    <w:lsdException w:name="Block Text" w:semiHidden="1" w:unhideWhenUsed="1"/>
+    <w:lsdException w:name="Hyperlink" w:semiHidden="1" w:unhideWhenUsed="1"/>
+    <w:lsdException w:name="FollowedHyperlink" w:semiHidden="1" w:unhideWhenUsed="1"/>
+    <w:lsdException w:name="Strong" w:uiPriority="22" w:qFormat="1"/>
+    <w:lsdException w:name="Emphasis" w:uiPriority="20" w:qFormat="1"/>
+    <w:lsdException w:name="Document Map" w:semiHidden="1" w:unhideWhenUsed="1"/>
+    <w:lsdException w:name="Plain Text" w:semiHidden="1" w:unhideWhenUsed="1"/>
+    <w:lsdException w:name="E-mail Signature" w:semiHidden="1" w:unhideWhenUsed="1"/>
+    <w:lsdException w:name="HTML Top of Form" w:semiHidden="1" w:unhideWhenUsed="1"/>
+    <w:lsdException w:name="HTML Bottom of Form" w:semiHidden="1" w:unhideWhenUsed="1"/>
+    <w:lsdException w:name="Normal (Web)" w:semiHidden="1" w:unhideWhenUsed="1"/>
+    <w:lsdException w:name="HTML Acronym" w:semiHidden="1" w:unhideWhenUsed="1"/>
+    <w:lsdException w:name="HTML Address" w:semiHidden="1" w:unhideWhenUsed="1"/>
+    <w:lsdException w:name="HTML Cite" w:semiHidden="1" w:unhideWhenUsed="1"/>
+    <w:lsdException w:name="HTML Code" w:semiHidden="1" w:unhideWhenUsed="1"/>
+    <w:lsdException w:name="HTML Definition" w:semiHidden="1" w:unhideWhenUsed="1"/>
+    <w:lsdException w:name="HTML Keyboard" w:semiHidden="1" w:unhideWhenUsed="1"/>
+    <w:lsdException w:name="HTML Preformatted" w:semiHidden="1" w:unhideWhenUsed="1"/>
+    <w:lsdException w:name="HTML Sample" w:semiHidden="1" w:unhideWhenUsed="1"/>
+    <w:lsdException w:name="HTML Typewriter" w:semiHidden="1" w:unhideWhenUsed="1"/>
+    <w:lsdException w:name="HTML Variable" w:semiHidden="1" w:unhideWhenUsed="1"/>
+    <w:lsdException w:name="Normal Table" w:semiHidden="1" w:unhideWhenUsed="1"/>
+    <w:lsdException w:name="annotation subject" w:semiHidden="1" w:unhideWhenUsed="1"/>
+    <w:lsdException w:name="No List" w:semiHidden="1" w:unhideWhenUsed="1"/>
+    <w:lsdException w:name="Outline List 1" w:semiHidden="1" w:unhideWhenUsed="1"/>
+    <w:lsdException w:name="Outline List 2" w:semiHidden="1" w:unhideWhenUsed="1"/>
+    <w:lsdException w:name="Outline List 3" w:semiHidden="1" w:unhideWhenUsed="1"/>
+    <w:lsdException w:name="Table Simple 1" w:semiHidden="1" w:unhideWhenUsed="1"/>
+    <w:lsdException w:name="Table Simple 2" w:semiHidden="1" w:unhideWhenUsed="1"/>
+    <w:lsdException w:name="Table Simple 3" w:semiHidden="1" w:unhideWhenUsed="1"/>
+    <w:lsdException w:name="Table Classic 1" w:semiHidden="1" w:unhideWhenUsed="1"/>
+    <w:lsdException w:name="Table Classic 2" w:semiHidden="1" w:unhideWhenUsed="1"/>
+    <w:lsdException w:name="Table Classic 3" w:semiHidden="1" w:unhideWhenUsed="1"/>
+    <w:lsdException w:name="Table Classic 4" w:semiHidden="1" w:unhideWhenUsed="1"/>
+    <w:lsdException w:name="Table Colorful 1" w:semiHidden="1" w:unhideWhenUsed="1"/>
+    <w:lsdException w:name="Table Colorful 2" w:semiHidden="1" w:unhideWhenUsed="1"/>
+    <w:lsdException w:name="Table Colorful 3" w:semiHidden="1" w:unhideWhenUsed="1"/>
+    <w:lsdException w:name="Table Columns 1" w:semiHidden="1" w:unhideWhenUsed="1"/>
+    <w:lsdException w:name="Table Columns 2" w:semiHidden="1" w:unhideWhenUsed="1"/>
+    <w:lsdException w:name="Table Columns 3" w:semiHidden="1" w:unhideWhenUsed="1"/>
+    <w:lsdException w:name="Table Columns 4" w:semiHidden="1" w:unhideWhenUsed="1"/>
+    <w:lsdException w:name="Table Columns 5" w:semiHidden="1" w:unhideWhenUsed="1"/>
+    <w:lsdException w:name="Table Grid 1" w:semiHidden="1" w:unhideWhenUsed="1"/>
+    <w:lsdException w:name="Table Grid 2" w:semiHidden="1" w:unhideWhenUsed="1"/>
+    <w:lsdException w:name="Table Grid 3" w:semiHidden="1" w:unhideWhenUsed="1"/>
+    <w:lsdException w:name="Table Grid 4" w:semiHidden="1" w:unhideWhenUsed="1"/>
+    <w:lsdException w:name="Table Grid 5" w:semiHidden="1" w:unhideWhenUsed="1"/>
+    <w:lsdException w:name="Table Grid 6" w:semiHidden="1" w:unhideWhenUsed="1"/>
+    <w:lsdException w:name="Table Grid 7" w:semiHidden="1" w:unhideWhenUsed="1"/>
+    <w:lsdException w:name="Table Grid 8" w:semiHidden="1" w:unhideWhenUsed="1"/>
+    <w:lsdException w:name="Table List 1" w:semiHidden="1" w:unhideWhenUsed="1"/>
+    <w:lsdException w:name="Table List 2" w:semiHidden="1" w:unhideWhenUsed="1"/>
+    <w:lsdException w:name="Table List 3" w:semiHidden="1" w:unhideWhenUsed="1"/>
+    <w:lsdException w:name="Table List 4" w:semiHidden="1" w:unhideWhenUsed="1"/>
+    <w:lsdException w:name="Table List 5" w:semiHidden="1" w:unhideWhenUsed="1"/>
+    <w:lsdException w:name="Table List 6" w:semiHidden="1" w:unhideWhenUsed="1"/>
+    <w:lsdException w:name="Table List 7" w:semiHidden="1" w:unhideWhenUsed="1"/>
+    <w:lsdException w:name="Table List 8" w:semiHidden="1" w:unhideWhenUsed="1"/>
+    <w:lsdException w:name="Table 3D effects 1" w:semiHidden="1" w:unhideWhenUsed="1"/>
+    <w:lsdException w:name="Table 3D effects 2" w:semiHidden="1" w:unhideWhenUsed="1"/>
+    <w:lsdException w:name="Table 3D effects 3" w:semiHidden="1" w:unhideWhenUsed="1"/>
+    <w:lsdException w:name="Table Contemporary" w:semiHidden="1" w:unhideWhenUsed="1"/>
+    <w:lsdException w:name="Table Elegant" w:semiHidden="1" w:unhideWhenUsed="1"/>
+    <w:lsdException w:name="Table Professional" w:semiHidden="1" w:unhideWhenUsed="1"/>
+    <w:lsdException w:name="Table Subtle 1" w:semiHidden="1" w:unhideWhenUsed="1"/>
+    <w:lsdException w:name="Table Subtle 2" w:semiHidden="1" w:unhideWhenUsed="1"/>
+    <w:lsdException w:name="Table Web 1" w:semiHidden="1" w:unhideWhenUsed="1"/>
+    <w:lsdException w:name="Table Web 2" w:semiHidden="1" w:unhideWhenUsed="1"/>
+    <w:lsdException w:name="Table Web 3" w:semiHidden="1" w:unhideWhenUsed="1"/>
+    <w:lsdException w:name="Balloon Text" w:semiHidden="1" w:unhideWhenUsed="1"/>
+    <w:lsdException w:name="Table Grid" w:uiPriority="59"/>
+    <w:lsdException w:name="Table Theme" w:semiHidden="1" w:unhideWhenUsed="1"/>
+    <w:lsdException w:name="Placeholder Text" w:semiHidden="1"/>
+    <w:lsdException w:name="No Spacing" w:uiPriority="1" w:qFormat="1"/>
+    <w:lsdException w:name="Light Shading" w:uiPriority="60"/>
+    <w:lsdException w:name="Light List" w:uiPriority="61"/>
+    <w:lsdException w:name="Light Grid" w:uiPriority="62"/>
+    <w:lsdException w:name="Medium Shading 1" w:uiPriority="63"/>
+    <w:lsdException w:name="Medium Shading 2" w:uiPriority="64"/>
+    <w:lsdException w:name="Medium List 1" w:uiPriority="65"/>
+    <w:lsdException w:name="Medium List 2" w:uiPriority="66"/>
+    <w:lsdException w:name="Medium Grid 1" w:uiPriority="67"/>
+    <w:lsdException w:name="Medium Grid 2" w:uiPriority="68"/>
+    <w:lsdException w:name="Medium Grid 3" w:uiPriority="69"/>
+    <w:lsdException w:name="Dark List" w:uiPriority="70"/>
+    <w:lsdException w:name="Colorful Shading" w:uiPriority="71"/>
+    <w:lsdException w:name="Colorful List" w:uiPriority="72"/>
+    <w:lsdException w:name="Colorful Grid" w:uiPriority="73"/>
+    <w:lsdException w:name="Light Shading Accent 1" w:uiPriority="60"/>
+    <w:lsdException w:name="Light List Accent 1" w:uiPriority="61"/>
+    <w:lsdException w:name="Light Grid Accent 1" w:uiPriority="62"/>
+    <w:lsdException w:name="Medium Shading 1 Accent 1" w:uiPriority="63"/>
+    <w:lsdException w:name="Medium Shading 2 Accent 1" w:uiPriority="64"/>
+    <w:lsdException w:name="Medium List 1 Accent 1" w:uiPriority="65"/>
+    <w:lsdException w:name="Revision" w:semiHidden="1"/>
+    <w:lsdException w:name="List Paragraph" w:uiPriority="34" w:qFormat="1"/>
+    <w:lsdException w:name="Quote" w:uiPriority="29" w:qFormat="1"/>
+    <w:lsdException w:name="Intense Quote" w:uiPriority="30" w:qFormat="1"/>
+    <w:lsdException w:name="Medium List 2 Accent 1" w:uiPriority="66"/>
+    <w:lsdException w:name="Medium Grid 1 Accent 1" w:uiPriority="67"/>
+    <w:lsdException w:name="Medium Grid 2 Accent 1" w:uiPriority="68"/>
+    <w:lsdException w:name="Medium Grid 3 Accent 1" w:uiPriority="69"/>
+    <w:lsdException w:name="Dark List Accent 1" w:uiPriority="70"/>
+    <w:lsdException w:name="Colorful Shading Accent 1" w:uiPriority="71"/>
+    <w:lsdException w:name="Colorful List Accent 1" w:uiPriority="72"/>
+    <w:lsdException w:name="Colorful Grid Accent 1" w:uiPriority="73"/>
+    <w:lsdException w:name="Light Shading Accent 2" w:uiPriority="60"/>
+    <w:lsdException w:name="Light List Accent 2" w:uiPriority="61"/>
+    <w:lsdException w:name="Light Grid Accent 2" w:uiPriority="62"/>
+    <w:lsdException w:name="Medium Shading 1 Accent 2" w:uiPriority="63"/>
+    <w:lsdException w:name="Medium Shading 2 Accent 2" w:uiPriority="64"/>
+    <w:lsdException w:name="Medium List 1 Accent 2" w:uiPriority="65"/>
+    <w:lsdException w:name="Medium List 2 Accent 2" w:uiPriority="66"/>
+    <w:lsdException w:name="Medium Grid 1 Accent 2" w:uiPriority="67"/>
+    <w:lsdException w:name="Medium Grid 2 Accent 2" w:uiPriority="68"/>
+    <w:lsdException w:name="Medium Grid 3 Accent 2" w:uiPriority="69"/>
+    <w:lsdException w:name="Dark List Accent 2" w:uiPriority="70"/>
+    <w:lsdException w:name="Colorful Shading Accent 2" w:uiPriority="71"/>
+    <w:lsdException w:name="Colorful List Accent 2" w:uiPriority="72"/>
+    <w:lsdException w:name="Colorful Grid Accent 2" w:uiPriority="73"/>
+    <w:lsdException w:name="Light Shading Accent 3" w:uiPriority="60"/>
+    <w:lsdException w:name="Light List Accent 3" w:uiPriority="61"/>
+    <w:lsdException w:name="Light Grid Accent 3" w:uiPriority="62"/>
+    <w:lsdException w:name="Medium Shading 1 Accent 3" w:uiPriority="63"/>
+    <w:lsdException w:name="Medium Shading 2 Accent 3" w:uiPriority="64"/>
+    <w:lsdException w:name="Medium List 1 Accent 3" w:uiPriority="65"/>
+    <w:lsdException w:name="Medium List 2 Accent 3" w:uiPriority="66"/>
+    <w:lsdException w:name="Medium Grid 1 Accent 3" w:uiPriority="67"/>
+    <w:lsdException w:name="Medium Grid 2 Accent 3" w:uiPriority="68"/>
+    <w:lsdException w:name="Medium Grid 3 Accent 3" w:uiPriority="69"/>
+    <w:lsdException w:name="Dark List Accent 3" w:uiPriority="70"/>
+    <w:lsdException w:name="Colorful Shading Accent 3" w:uiPriority="71"/>
+    <w:lsdException w:name="Colorful List Accent 3" w:uiPriority="72"/>
+    <w:lsdException w:name="Colorful Grid Accent 3" w:uiPriority="73"/>
+    <w:lsdException w:name="Light Shading Accent 4" w:uiPriority="60"/>
+    <w:lsdException w:name="Light List Accent 4" w:uiPriority="61"/>
+    <w:lsdException w:name="Light Grid Accent 4" w:uiPriority="62"/>
+    <w:lsdException w:name="Medium Shading 1 Accent 4" w:uiPriority="63"/>
+    <w:lsdException w:name="Medium Shading 2 Accent 4" w:uiPriority="64"/>
+    <w:lsdException w:name="Medium List 1 Accent 4" w:uiPriority="65"/>
+    <w:lsdException w:name="Medium List 2 Accent 4" w:uiPriority="66"/>
+    <w:lsdException w:name="Medium Grid 1 Accent 4" w:uiPriority="67"/>
+    <w:lsdException w:name="Medium Grid 2 Accent 4" w:uiPriority="68"/>
+    <w:lsdException w:name="Medium Grid 3 Accent 4" w:uiPriority="69"/>
+    <w:lsdException w:name="Dark List Accent 4" w:uiPriority="70"/>
+    <w:lsdException w:name="Colorful Shading Accent 4" w:uiPriority="71"/>
+    <w:lsdException w:name="Colorful List Accent 4" w:uiPriority="72"/>
+    <w:lsdException w:name="Colorful Grid Accent 4" w:uiPriority="73"/>
+    <w:lsdException w:name="Light Shading Accent 5" w:uiPriority="60"/>
+    <w:lsdException w:name="Light List Accent 5" w:uiPriority="61"/>
+    <w:lsdException w:name="Light Grid Accent 5" w:uiPriority="62"/>
+    <w:lsdException w:name="Medium Shading 1 Accent 5" w:uiPriority="63"/>
+    <w:lsdException w:name="Medium Shading 2 Accent 5" w:uiPriority="64"/>
+    <w:lsdException w:name="Medium List 1 Accent 5" w:uiPriority="65"/>
+    <w:lsdException w:name="Medium List 2 Accent 5" w:uiPriority="66"/>
+    <w:lsdException w:name="Medium Grid 1 Accent 5" w:uiPriority="67"/>
+    <w:lsdException w:name="Medium Grid 2 Accent 5" w:uiPriority="68"/>
+    <w:lsdException w:name="Medium Grid 3 Accent 5" w:uiPriority="69"/>
+    <w:lsdException w:name="Dark List Accent 5" w:uiPriority="70"/>
+    <w:lsdException w:name="Colorful Shading Accent 5" w:uiPriority="71"/>
+    <w:lsdException w:name="Colorful List Accent 5" w:uiPriority="72"/>
+    <w:lsdException w:name="Colorful Grid Accent 5" w:uiPriority="73"/>
+    <w:lsdException w:name="Light Shading Accent 6" w:uiPriority="60"/>
+    <w:lsdException w:name="Light List Accent 6" w:uiPriority="61"/>
+    <w:lsdException w:name="Light Grid Accent 6" w:uiPriority="62"/>
+    <w:lsdException w:name="Medium Shading 1 Accent 6" w:uiPriority="63"/>
+    <w:lsdException w:name="Medium Shading 2 Accent 6" w:uiPriority="64"/>
+    <w:lsdException w:name="Medium List 1 Accent 6" w:uiPriority="65"/>
+    <w:lsdException w:name="Medium List 2 Accent 6" w:uiPriority="66"/>
+    <w:lsdException w:name="Medium Grid 1 Accent 6" w:uiPriority="67"/>
+    <w:lsdException w:name="Medium Grid 2 Accent 6" w:uiPriority="68"/>
+    <w:lsdException w:name="Medium Grid 3 Accent 6" w:uiPriority="69"/>
+    <w:lsdException w:name="Dark List Accent 6" w:uiPriority="70"/>
+    <w:lsdException w:name="Colorful Shading Accent 6" w:uiPriority="71"/>
+    <w:lsdException w:name="Colorful List Accent 6" w:uiPriority="72"/>
+    <w:lsdException w:name="Colorful Grid Accent 6" w:uiPriority="73"/>
+    <w:lsdException w:name="Subtle Emphasis" w:uiPriority="19" w:qFormat="1"/>
+    <w:lsdException w:name="Intense Emphasis" w:uiPriority="21" w:qFormat="1"/>
+    <w:lsdException w:name="Subtle Reference" w:uiPriority="31" w:qFormat="1"/>
+    <w:lsdException w:name="Intense Reference" w:uiPriority="32" w:qFormat="1"/>
+    <w:lsdException w:name="Book Title" w:uiPriority="33" w:qFormat="1"/>
+    <w:lsdException w:name="Bibliography" w:semiHidden="1" w:uiPriority="37" w:unhideWhenUsed="1"/>
+    <w:lsdException w:name="TOC Heading" w:semiHidden="1" w:uiPriority="39" w:unhideWhenUsed="1" w:qFormat="1"/>
+    <w:lsdException w:name="Grid Table 4" w:uiPriority="49"/>
+    <w:lsdException w:name="Grid Table 5 Dark" w:uiPriority="50"/>
+    <w:lsdException w:name="Grid Table 6 Colorful" w:uiPriority="51"/>
+    <w:lsdException w:name="Grid Table 7 Colorful" w:uiPriority="52"/>
+    <w:lsdException w:name="Grid Table 1 Light Accent 1" w:uiPriority="46"/>
+    <w:lsdException w:name="Grid Table 2 Accent 1" w:uiPriority="47"/>
+    <w:lsdException w:name="Grid Table 3 Accent 1" w:uiPriority="48"/>
+    <w:lsdException w:name="Grid Table 4 Accent 1" w:uiPriority="49"/>
+    <w:lsdException w:name="Grid Table 5 Dark Accent 1" w:uiPriority="50"/>
+    <w:lsdException w:name="Grid Table 6 Colorful Accent 1" w:uiPriority="51"/>
+    <w:lsdException w:name="Grid Table 7 Colorful Accent 1" w:uiPriority="52"/>
+    <w:lsdException w:name="Grid Table 1 Light Accent 2" w:uiPriority="46"/>
+    <w:lsdException w:name="Grid Table 2 Accent 2" w:uiPriority="47"/>
+    <w:lsdException w:name="Grid Table 3 Accent 2" w:uiPriority="48"/>
+    <w:lsdException w:name="Grid Table 4 Accent 2" w:uiPriority="49"/>
+    <w:lsdException w:name="Grid Table 5 Dark Accent 2" w:uiPriority="50"/>
+    <w:lsdException w:name="Grid Table 6 Colorful Accent 2" w:uiPriority="51"/>
+    <w:lsdException w:name="Grid Table 7 Colorful Accent 2" w:uiPriority="52"/>
+    <w:lsdException w:name="Grid Table 1 Light Accent 3" w:uiPriority="46"/>
+    <w:lsdException w:name="Grid Table 2 Accent 3" w:uiPriority="47"/>
+    <w:lsdException w:name="Grid Table 3 Accent 3" w:uiPriority="48"/>
+    <w:lsdException w:name="Grid Table 4 Accent 3" w:uiPriority="49"/>
+    <w:lsdException w:name="Grid Table 5 Dark Accent 3" w:uiPriority="50"/>
+    <w:lsdException w:name="Grid Table 6 Colorful Accent 3" w:uiPriority="51"/>
+    <w:lsdException w:name="Grid Table 7 Colorful Accent 3" w:uiPriority="52"/>
+    <w:lsdException w:name="Grid Table 1 Light Accent 4" w:uiPriority="46"/>
+    <w:lsdException w:name="Grid Table 2 Accent 4" w:uiPriority="47"/>
+    <w:lsdException w:name="Grid Table 3 Accent 4" w:uiPriority="48"/>
+    <w:lsdException w:name="Grid Table 4 Accent 4" w:uiPriority="49"/>
+    <w:lsdException w:name="Grid Table 5 Dark Accent 4" w:uiPriority="50"/>
+    <w:lsdException w:name="Grid Table 6 Colorful Accent 4" w:uiPriority="51"/>
+    <w:lsdException w:name="Grid Table 7 Colorful Accent 4" w:uiPriority="52"/>
+    <w:lsdException w:name="Grid Table 1 Light Accent 5" w:uiPriority="46"/>
+    <w:lsdException w:name="Grid Table 2 Accent 5" w:uiPriority="47"/>
+    <w:lsdException w:name="Grid Table 3 Accent 5" w:uiPriority="48"/>
+    <w:lsdException w:name="Grid Table 4 Accent 5" w:uiPriority="49"/>
+    <w:lsdException w:name="Grid Table 5 Dark Accent 5" w:uiPriority="50"/>
+    <w:lsdException w:name="Grid Table 6 Colorful Accent 5" w:uiPriority="51"/>
+    <w:lsdException w:name="Grid Table 7 Colorful Accent 5" w:uiPriority="52"/>
+    <w:lsdException w:name="Grid Table 1 Light Accent 6" w:uiPriority="46"/>
+    <w:lsdException w:name="Grid Table 2 Accent 6" w:uiPriority="47"/>
+    <w:lsdException w:name="Grid Table 3 Accent 6" w:uiPriority="48"/>
+    <w:lsdException w:name="Grid Table 4 Accent 6" w:uiPriority="49"/>
+    <w:lsdException w:name="Grid Table 5 Dark Accent 6" w:uiPriority="50"/>
+    <w:lsdException w:name="Grid Table 6 Colorful Accent 6" w:uiPriority="51"/>
+    <w:lsdException w:name="Grid Table 7 Colorful Accent 6" w:uiPriority="52"/>
+    <w:lsdException w:name="List Table 1 Light" w:uiPriority="46"/>
+    <w:lsdException w:name="List Table 2" w:uiPriority="47"/>
+    <w:lsdException w:name="List Table 3" w:uiPriority="48"/>
+    <w:lsdException w:name="List Table 4" w:uiPriority="49"/>
+    <w:lsdException w:name="List Table 5 Dark" w:uiPriority="50"/>
+    <w:lsdException w:name="List Table 6 Colorful" w:uiPriority="51"/>
+    <w:lsdException w:name="List Table 7 Colorful" w:uiPriority="52"/>
+    <w:lsdException w:name="List Table 1 Light Accent 1" w:uiPriority="46"/>
+    <w:lsdException w:name="List Table 2 Accent 1" w:uiPriority="47"/>
+    <w:lsdException w:name="List Table 3 Accent 1" w:uiPriority="48"/>
+    <w:lsdException w:name="List Table 4 Accent 1" w:uiPriority="49"/>
+    <w:lsdException w:name="List Table 5 Dark Accent 1" w:uiPriority="50"/>
+    <w:lsdException w:name="List Table 6 Colorful Accent 1" w:uiPriority="51"/>
+    <w:lsdException w:name="List Table 7 Colorful Accent 1" w:uiPriority="52"/>
+    <w:lsdException w:name="List Table 1 Light Accent 2" w:uiPriority="46"/>
+    <w:lsdException w:name="List Table 2 Accent 2" w:uiPriority="47"/>
+    <w:lsdException w:name="List Table 3 Accent 2" w:uiPriority="48"/>
+    <w:lsdException w:name="List Table 4 Accent 2" w:uiPriority="49"/>
+    <w:lsdException w:name="List Table 5 Dark Accent 2" w:uiPriority="50"/>
+    <w:lsdException w:name="List Table 6 Colorful Accent 2" w:uiPriority="51"/>
+    <w:lsdException w:name="List Table 7 Colorful Accent 2" w:uiPriority="52"/>
+    <w:lsdException w:name="List Table 1 Light Accent 3" w:uiPriority="46"/>
+    <w:lsdException w:name="List Table 2 Accent 3" w:uiPriority="47"/>
+    <w:lsdException w:name="List Table 3 Accent 3" w:uiPriority="48"/>
+    <w:lsdException w:name="List Table 4 Accent 3" w:uiPriority="49"/>
+    <w:lsdException w:name="List Table 5 Dark Accent 3" w:uiPriority="50"/>
+    <w:lsdException w:name="List Table 6 Colorful Accent 3" w:uiPriority="51"/>
+    <w:lsdException w:name="List Table 7 Colorful Accent 3" w:uiPriority="52"/>
+    <w:lsdException w:name="List Table 1 Light Accent 4" w:uiPriority="46"/>
+    <w:lsdException w:name="List Table 2 Accent 4" w:uiPriority="47"/>
+    <w:lsdException w:name="List Table 3 Accent 4" w:uiPriority="48"/>
+    <w:lsdException w:name="List Table 4 Accent 4" w:uiPriority="49"/>
+    <w:lsdException w:name="List Table 5 Dark Accent 4" w:uiPriority="50"/>
+    <w:lsdException w:name="List Table 6 Colorful Accent 4" w:uiPriority="51"/>
+    <w:lsdException w:name="List Table 7 Colorful Accent 4" w:uiPriority="52"/>
+    <w:lsdException w:name="List Table 1 Light Accent 5" w:uiPriority="46"/>
+    <w:lsdException w:name="List Table 2 Accent 5" w:uiPriority="47"/>
+    <w:lsdException w:name="List Table 3 Accent 5" w:uiPriority="48"/>
+    <w:lsdException w:name="List Table 4 Accent 5" w:uiPriority="49"/>
+    <w:lsdException w:name="List Table 5 Dark Accent 5" w:uiPriority="50"/>
+    <w:lsdException w:name="List Table 6 Colorful Accent 5" w:uiPriority="51"/>
+    <w:lsdException w:name="List Table 7 Colorful Accent 5" w:uiPriority="52"/>
+    <w:lsdException w:name="List Table 1 Light Accent 6" w:uiPriority="46"/>
+    <w:lsdException w:name="List Table 2 Accent 6" w:uiPriority="47"/>
+    <w:lsdException w:name="List Table 3 Accent 6" w:uiPriority="48"/>
+    <w:lsdException w:name="List Table 4 Accent 6" w:uiPriority="49"/>
+    <w:lsdException w:name="List Table 5 Dark Accent 6" w:uiPriority="50"/>
+    <w:lsdException w:name="List Table 6 Colorful Accent 6" w:uiPriority="51"/>
+    <w:lsdException w:name="List Table 7 Colorful Accent 6" w:uiPriority="52"/>
   </w:latentStyles>
   <w:style w:type="paragraph" w:default="1" w:styleId="Normal">
     <w:name w:val="Normal"/>

</xml_diff>